<commit_message>
feat: Updated PROG1085 Module 7 assignments
</commit_message>
<xml_diff>
--- a/Courses/PROG1085 - Structured Project IV/Modules/Module 7 - Final Project and Presentation/Assignments/A7-1_Prep_documentation.docx
+++ b/Courses/PROG1085 - Structured Project IV/Modules/Module 7 - Final Project and Presentation/Assignments/A7-1_Prep_documentation.docx
@@ -16,123 +16,49 @@
           <w:sz w:val="28"/>
           <w:szCs w:val="28"/>
         </w:rPr>
-        <w:t>Assignment 1-1: Basic File Structure</w:t>
+        <w:t xml:space="preserve">A7-1: </w:t>
+      </w:r>
+      <w:r>
+        <w:rPr>
+          <w:b/>
+          <w:sz w:val="28"/>
+          <w:szCs w:val="28"/>
+        </w:rPr>
+        <w:t>Prep documentation</w:t>
       </w:r>
     </w:p>
     <w:p>
-      <w:r>
-        <w:t>Problem 1</w:t>
-      </w:r>
-    </w:p>
-    <w:p>
+      <w:pPr>
+        <w:rPr>
+          <w:sz w:val="24"/>
+          <w:szCs w:val="24"/>
+        </w:rPr>
+      </w:pPr>
       <w:r>
         <w:rPr>
-          <w:noProof/>
+          <w:sz w:val="24"/>
+          <w:szCs w:val="24"/>
         </w:rPr>
-        <w:drawing>
-          <wp:inline distT="0" distB="0" distL="0" distR="0">
-            <wp:extent cx="5943600" cy="5673090"/>
-            <wp:effectExtent l="0" t="0" r="0" b="3810"/>
-            <wp:docPr id="1" name="Picture 1"/>
-            <wp:cNvGraphicFramePr>
-              <a:graphicFrameLocks xmlns:a="http://schemas.openxmlformats.org/drawingml/2006/main" noChangeAspect="1"/>
-            </wp:cNvGraphicFramePr>
-            <a:graphic xmlns:a="http://schemas.openxmlformats.org/drawingml/2006/main">
-              <a:graphicData uri="http://schemas.openxmlformats.org/drawingml/2006/picture">
-                <pic:pic xmlns:pic="http://schemas.openxmlformats.org/drawingml/2006/picture">
-                  <pic:nvPicPr>
-                    <pic:cNvPr id="1" name="Problem_1.PNG"/>
-                    <pic:cNvPicPr/>
-                  </pic:nvPicPr>
-                  <pic:blipFill>
-                    <a:blip r:embed="rId4">
-                      <a:extLst>
-                        <a:ext uri="{28A0092B-C50C-407E-A947-70E740481C1C}">
-                          <a14:useLocalDpi xmlns:a14="http://schemas.microsoft.com/office/drawing/2010/main" val="0"/>
-                        </a:ext>
-                      </a:extLst>
-                    </a:blip>
-                    <a:stretch>
-                      <a:fillRect/>
-                    </a:stretch>
-                  </pic:blipFill>
-                  <pic:spPr>
-                    <a:xfrm>
-                      <a:off x="0" y="0"/>
-                      <a:ext cx="5943600" cy="5673090"/>
-                    </a:xfrm>
-                    <a:prstGeom prst="rect">
-                      <a:avLst/>
-                    </a:prstGeom>
-                  </pic:spPr>
-                </pic:pic>
-              </a:graphicData>
-            </a:graphic>
-          </wp:inline>
-        </w:drawing>
+        <w:t xml:space="preserve">Create a documentation of Corey's Knick Knacks. You can choose how you would like to do this. Documentation is typically an explanation on a product or service to teach a user and/or a developer how to use it. In your documentation, you could choose to have explanations on how to use your store inventory manager, or the </w:t>
       </w:r>
-    </w:p>
-    <w:p/>
-    <w:p/>
-    <w:p/>
-    <w:p/>
-    <w:p/>
-    <w:p/>
-    <w:p>
+      <w:proofErr w:type="gramStart"/>
+      <w:r>
+        <w:rPr>
+          <w:sz w:val="24"/>
+          <w:szCs w:val="24"/>
+        </w:rPr>
+        <w:t>client side</w:t>
+      </w:r>
+      <w:proofErr w:type="gramEnd"/>
+      <w:r>
+        <w:rPr>
+          <w:sz w:val="24"/>
+          <w:szCs w:val="24"/>
+        </w:rPr>
+        <w:t xml:space="preserve"> web project. You could go into depth on the various methods that you have created, so if another person wanted to develop using your class libraries, they would know what is available to them.</w:t>
+      </w:r>
       <w:bookmarkStart w:id="0" w:name="_GoBack"/>
       <w:bookmarkEnd w:id="0"/>
-      <w:r>
-        <w:lastRenderedPageBreak/>
-        <w:t>Problem 2</w:t>
-      </w:r>
-    </w:p>
-    <w:p>
-      <w:r>
-        <w:rPr>
-          <w:noProof/>
-        </w:rPr>
-        <w:drawing>
-          <wp:inline distT="0" distB="0" distL="0" distR="0">
-            <wp:extent cx="5943600" cy="5931535"/>
-            <wp:effectExtent l="0" t="0" r="0" b="0"/>
-            <wp:docPr id="2" name="Picture 2"/>
-            <wp:cNvGraphicFramePr>
-              <a:graphicFrameLocks xmlns:a="http://schemas.openxmlformats.org/drawingml/2006/main" noChangeAspect="1"/>
-            </wp:cNvGraphicFramePr>
-            <a:graphic xmlns:a="http://schemas.openxmlformats.org/drawingml/2006/main">
-              <a:graphicData uri="http://schemas.openxmlformats.org/drawingml/2006/picture">
-                <pic:pic xmlns:pic="http://schemas.openxmlformats.org/drawingml/2006/picture">
-                  <pic:nvPicPr>
-                    <pic:cNvPr id="2" name="Problem_2.PNG"/>
-                    <pic:cNvPicPr/>
-                  </pic:nvPicPr>
-                  <pic:blipFill>
-                    <a:blip r:embed="rId5">
-                      <a:extLst>
-                        <a:ext uri="{28A0092B-C50C-407E-A947-70E740481C1C}">
-                          <a14:useLocalDpi xmlns:a14="http://schemas.microsoft.com/office/drawing/2010/main" val="0"/>
-                        </a:ext>
-                      </a:extLst>
-                    </a:blip>
-                    <a:stretch>
-                      <a:fillRect/>
-                    </a:stretch>
-                  </pic:blipFill>
-                  <pic:spPr>
-                    <a:xfrm>
-                      <a:off x="0" y="0"/>
-                      <a:ext cx="5943600" cy="5931535"/>
-                    </a:xfrm>
-                    <a:prstGeom prst="rect">
-                      <a:avLst/>
-                    </a:prstGeom>
-                  </pic:spPr>
-                </pic:pic>
-              </a:graphicData>
-            </a:graphic>
-          </wp:inline>
-        </w:drawing>
-      </w:r>
     </w:p>
     <w:sectPr>
       <w:pgSz w:w="12240" w:h="15840"/>

</xml_diff>

<commit_message>
feat: Updated PROG1085 Module 7 A7-1
</commit_message>
<xml_diff>
--- a/Courses/PROG1085 - Structured Project IV/Modules/Module 7 - Final Project and Presentation/Assignments/A7-1_Prep_documentation.docx
+++ b/Courses/PROG1085 - Structured Project IV/Modules/Module 7 - Final Project and Presentation/Assignments/A7-1_Prep_documentation.docx
@@ -1,6 +1,6 @@
 
 <file path=word/document.xml><?xml version="1.0" encoding="utf-8"?>
-<w:document xmlns:wpc="http://schemas.microsoft.com/office/word/2010/wordprocessingCanvas" xmlns:cx="http://schemas.microsoft.com/office/drawing/2014/chartex" xmlns:cx1="http://schemas.microsoft.com/office/drawing/2015/9/8/chartex" xmlns:cx2="http://schemas.microsoft.com/office/drawing/2015/10/21/chartex" xmlns:cx3="http://schemas.microsoft.com/office/drawing/2016/5/9/chartex" xmlns:cx4="http://schemas.microsoft.com/office/drawing/2016/5/10/chartex" xmlns:cx5="http://schemas.microsoft.com/office/drawing/2016/5/11/chartex" xmlns:cx6="http://schemas.microsoft.com/office/drawing/2016/5/12/chartex" xmlns:cx7="http://schemas.microsoft.com/office/drawing/2016/5/13/chartex" xmlns:cx8="http://schemas.microsoft.com/office/drawing/2016/5/14/chartex" xmlns:mc="http://schemas.openxmlformats.org/markup-compatibility/2006" xmlns:aink="http://schemas.microsoft.com/office/drawing/2016/ink" xmlns:am3d="http://schemas.microsoft.com/office/drawing/2017/model3d" xmlns:o="urn:schemas-microsoft-com:office:office" xmlns:r="http://schemas.openxmlformats.org/officeDocument/2006/relationships" xmlns:m="http://schemas.openxmlformats.org/officeDocument/2006/math" xmlns:v="urn:schemas-microsoft-com:vml" xmlns:wp14="http://schemas.microsoft.com/office/word/2010/wordprocessingDrawing" xmlns:wp="http://schemas.openxmlformats.org/drawingml/2006/wordprocessingDrawing" xmlns:w10="urn:schemas-microsoft-com:office:word" xmlns:w="http://schemas.openxmlformats.org/wordprocessingml/2006/main" xmlns:w14="http://schemas.microsoft.com/office/word/2010/wordml" xmlns:w15="http://schemas.microsoft.com/office/word/2012/wordml" xmlns:w16cid="http://schemas.microsoft.com/office/word/2016/wordml/cid" xmlns:w16se="http://schemas.microsoft.com/office/word/2015/wordml/symex" xmlns:wpg="http://schemas.microsoft.com/office/word/2010/wordprocessingGroup" xmlns:wpi="http://schemas.microsoft.com/office/word/2010/wordprocessingInk" xmlns:wne="http://schemas.microsoft.com/office/word/2006/wordml" xmlns:wps="http://schemas.microsoft.com/office/word/2010/wordprocessingShape" mc:Ignorable="w14 w15 w16se w16cid wp14">
+<w:document xmlns:wpc="http://schemas.microsoft.com/office/word/2010/wordprocessingCanvas" xmlns:cx="http://schemas.microsoft.com/office/drawing/2014/chartex" xmlns:cx1="http://schemas.microsoft.com/office/drawing/2015/9/8/chartex" xmlns:cx2="http://schemas.microsoft.com/office/drawing/2015/10/21/chartex" xmlns:cx3="http://schemas.microsoft.com/office/drawing/2016/5/9/chartex" xmlns:cx4="http://schemas.microsoft.com/office/drawing/2016/5/10/chartex" xmlns:cx5="http://schemas.microsoft.com/office/drawing/2016/5/11/chartex" xmlns:cx6="http://schemas.microsoft.com/office/drawing/2016/5/12/chartex" xmlns:cx7="http://schemas.microsoft.com/office/drawing/2016/5/13/chartex" xmlns:cx8="http://schemas.microsoft.com/office/drawing/2016/5/14/chartex" xmlns:mc="http://schemas.openxmlformats.org/markup-compatibility/2006" xmlns:aink="http://schemas.microsoft.com/office/drawing/2016/ink" xmlns:am3d="http://schemas.microsoft.com/office/drawing/2017/model3d" xmlns:o="urn:schemas-microsoft-com:office:office" xmlns:r="http://schemas.openxmlformats.org/officeDocument/2006/relationships" xmlns:m="http://schemas.openxmlformats.org/officeDocument/2006/math" xmlns:v="urn:schemas-microsoft-com:vml" xmlns:wp14="http://schemas.microsoft.com/office/word/2010/wordprocessingDrawing" xmlns:wp="http://schemas.openxmlformats.org/drawingml/2006/wordprocessingDrawing" xmlns:w10="urn:schemas-microsoft-com:office:word" xmlns:w="http://schemas.openxmlformats.org/wordprocessingml/2006/main" xmlns:w14="http://schemas.microsoft.com/office/word/2010/wordml" xmlns:w15="http://schemas.microsoft.com/office/word/2012/wordml" xmlns:w16cex="http://schemas.microsoft.com/office/word/2018/wordml/cex" xmlns:w16cid="http://schemas.microsoft.com/office/word/2016/wordml/cid" xmlns:w16="http://schemas.microsoft.com/office/word/2018/wordml" xmlns:w16sdtdh="http://schemas.microsoft.com/office/word/2020/wordml/sdtdatahash" xmlns:w16se="http://schemas.microsoft.com/office/word/2015/wordml/symex" xmlns:wpg="http://schemas.microsoft.com/office/word/2010/wordprocessingGroup" xmlns:wpi="http://schemas.microsoft.com/office/word/2010/wordprocessingInk" xmlns:wne="http://schemas.microsoft.com/office/word/2006/wordml" xmlns:wps="http://schemas.microsoft.com/office/word/2010/wordprocessingShape" mc:Ignorable="w14 w15 w16se w16cid w16 w16cex w16sdtdh wp14">
   <w:body>
     <w:p>
       <w:pPr>
@@ -39,26 +39,532 @@
           <w:sz w:val="24"/>
           <w:szCs w:val="24"/>
         </w:rPr>
-        <w:t xml:space="preserve">Create a documentation of Corey's Knick Knacks. You can choose how you would like to do this. Documentation is typically an explanation on a product or service to teach a user and/or a developer how to use it. In your documentation, you could choose to have explanations on how to use your store inventory manager, or the </w:t>
-      </w:r>
-      <w:proofErr w:type="gramStart"/>
-      <w:r>
-        <w:rPr>
-          <w:sz w:val="24"/>
-          <w:szCs w:val="24"/>
-        </w:rPr>
-        <w:t>client side</w:t>
-      </w:r>
-      <w:proofErr w:type="gramEnd"/>
-      <w:r>
-        <w:rPr>
-          <w:sz w:val="24"/>
-          <w:szCs w:val="24"/>
-        </w:rPr>
-        <w:t xml:space="preserve"> web project. You could go into depth on the various methods that you have created, so if another person wanted to develop using your class libraries, they would know what is available to them.</w:t>
-      </w:r>
-      <w:bookmarkStart w:id="0" w:name="_GoBack"/>
-      <w:bookmarkEnd w:id="0"/>
+        <w:t>Create a documentation of Corey's Knick Knacks. You can choose how you would like to do this. Documentation is typically an explanation on a product or service to teach a user and/or a developer how to use it. In your documentation, you could choose to have explanations on how to use your store inventory manager, or the client side web project. You could go into depth on the various methods that you have created, so if another person wanted to develop using your class libraries, they would know what is available to them.</w:t>
+      </w:r>
+    </w:p>
+    <w:p>
+      <w:pPr>
+        <w:rPr>
+          <w:sz w:val="24"/>
+          <w:szCs w:val="24"/>
+        </w:rPr>
+      </w:pPr>
+    </w:p>
+    <w:p>
+      <w:pPr>
+        <w:rPr>
+          <w:b/>
+          <w:bCs/>
+          <w:sz w:val="28"/>
+          <w:szCs w:val="28"/>
+        </w:rPr>
+      </w:pPr>
+      <w:r>
+        <w:rPr>
+          <w:b/>
+          <w:bCs/>
+          <w:sz w:val="28"/>
+          <w:szCs w:val="28"/>
+        </w:rPr>
+        <w:t>Corey’s Knick Knacks Inventory Management System Documentation</w:t>
+      </w:r>
+    </w:p>
+    <w:p>
+      <w:pPr>
+        <w:rPr>
+          <w:sz w:val="24"/>
+          <w:szCs w:val="24"/>
+        </w:rPr>
+      </w:pPr>
+      <w:r>
+        <w:rPr>
+          <w:sz w:val="24"/>
+          <w:szCs w:val="24"/>
+        </w:rPr>
+        <w:t>Software Name: Corey’s Knick Knacks Inventory Management System Documentation</w:t>
+      </w:r>
+    </w:p>
+    <w:p>
+      <w:pPr>
+        <w:rPr>
+          <w:sz w:val="24"/>
+          <w:szCs w:val="24"/>
+        </w:rPr>
+      </w:pPr>
+      <w:r>
+        <w:rPr>
+          <w:sz w:val="24"/>
+          <w:szCs w:val="24"/>
+        </w:rPr>
+        <w:t>Version: 1.0</w:t>
+      </w:r>
+    </w:p>
+    <w:p>
+      <w:pPr>
+        <w:rPr>
+          <w:sz w:val="24"/>
+          <w:szCs w:val="24"/>
+        </w:rPr>
+      </w:pPr>
+      <w:r>
+        <w:rPr>
+          <w:sz w:val="24"/>
+          <w:szCs w:val="24"/>
+        </w:rPr>
+        <w:t>Date: November 8, 2022</w:t>
+      </w:r>
+    </w:p>
+    <w:p>
+      <w:pPr>
+        <w:rPr>
+          <w:sz w:val="24"/>
+          <w:szCs w:val="24"/>
+        </w:rPr>
+      </w:pPr>
+    </w:p>
+    <w:p>
+      <w:pPr>
+        <w:rPr>
+          <w:sz w:val="24"/>
+          <w:szCs w:val="24"/>
+        </w:rPr>
+      </w:pPr>
+      <w:r>
+        <w:rPr>
+          <w:sz w:val="24"/>
+          <w:szCs w:val="24"/>
+        </w:rPr>
+        <w:t>Table of Contents</w:t>
+      </w:r>
+    </w:p>
+    <w:p>
+      <w:pPr>
+        <w:pStyle w:val="ListParagraph"/>
+        <w:numPr>
+          <w:ilvl w:val="0"/>
+          <w:numId w:val="1"/>
+        </w:numPr>
+        <w:rPr>
+          <w:sz w:val="24"/>
+          <w:szCs w:val="24"/>
+        </w:rPr>
+      </w:pPr>
+      <w:r>
+        <w:rPr>
+          <w:sz w:val="24"/>
+          <w:szCs w:val="24"/>
+        </w:rPr>
+        <w:t>Requirements</w:t>
+      </w:r>
+    </w:p>
+    <w:p>
+      <w:pPr>
+        <w:pStyle w:val="ListParagraph"/>
+        <w:numPr>
+          <w:ilvl w:val="0"/>
+          <w:numId w:val="1"/>
+        </w:numPr>
+        <w:rPr>
+          <w:sz w:val="24"/>
+          <w:szCs w:val="24"/>
+        </w:rPr>
+      </w:pPr>
+      <w:r>
+        <w:rPr>
+          <w:sz w:val="24"/>
+          <w:szCs w:val="24"/>
+        </w:rPr>
+        <w:t>How-to Guide</w:t>
+      </w:r>
+    </w:p>
+    <w:p>
+      <w:pPr>
+        <w:pStyle w:val="ListParagraph"/>
+        <w:numPr>
+          <w:ilvl w:val="1"/>
+          <w:numId w:val="1"/>
+        </w:numPr>
+        <w:rPr>
+          <w:sz w:val="24"/>
+          <w:szCs w:val="24"/>
+        </w:rPr>
+      </w:pPr>
+      <w:r>
+        <w:rPr>
+          <w:sz w:val="24"/>
+          <w:szCs w:val="24"/>
+        </w:rPr>
+        <w:t>Step 1 - Start up and login</w:t>
+      </w:r>
+    </w:p>
+    <w:p>
+      <w:pPr>
+        <w:pStyle w:val="ListParagraph"/>
+        <w:numPr>
+          <w:ilvl w:val="1"/>
+          <w:numId w:val="1"/>
+        </w:numPr>
+        <w:rPr>
+          <w:sz w:val="24"/>
+          <w:szCs w:val="24"/>
+        </w:rPr>
+      </w:pPr>
+      <w:r>
+        <w:rPr>
+          <w:sz w:val="24"/>
+          <w:szCs w:val="24"/>
+        </w:rPr>
+        <w:t>Step 2 – Add, edit and remove products</w:t>
+      </w:r>
+    </w:p>
+    <w:p>
+      <w:pPr>
+        <w:pStyle w:val="ListParagraph"/>
+        <w:numPr>
+          <w:ilvl w:val="1"/>
+          <w:numId w:val="1"/>
+        </w:numPr>
+        <w:rPr>
+          <w:sz w:val="24"/>
+          <w:szCs w:val="24"/>
+        </w:rPr>
+      </w:pPr>
+      <w:r>
+        <w:rPr>
+          <w:sz w:val="24"/>
+          <w:szCs w:val="24"/>
+        </w:rPr>
+        <w:t>Step 3 – Online store purchase of products</w:t>
+      </w:r>
+    </w:p>
+    <w:p>
+      <w:pPr>
+        <w:pStyle w:val="ListParagraph"/>
+        <w:numPr>
+          <w:ilvl w:val="0"/>
+          <w:numId w:val="1"/>
+        </w:numPr>
+        <w:rPr>
+          <w:sz w:val="24"/>
+          <w:szCs w:val="24"/>
+        </w:rPr>
+      </w:pPr>
+      <w:r>
+        <w:rPr>
+          <w:sz w:val="24"/>
+          <w:szCs w:val="24"/>
+        </w:rPr>
+        <w:t>Tutorials</w:t>
+      </w:r>
+    </w:p>
+    <w:p>
+      <w:pPr>
+        <w:pStyle w:val="ListParagraph"/>
+        <w:rPr>
+          <w:sz w:val="24"/>
+          <w:szCs w:val="24"/>
+        </w:rPr>
+      </w:pPr>
+    </w:p>
+    <w:p>
+      <w:pPr>
+        <w:pStyle w:val="ListParagraph"/>
+        <w:ind w:left="360"/>
+        <w:rPr>
+          <w:sz w:val="24"/>
+          <w:szCs w:val="24"/>
+        </w:rPr>
+      </w:pPr>
+      <w:r>
+        <w:rPr>
+          <w:sz w:val="24"/>
+          <w:szCs w:val="24"/>
+        </w:rPr>
+        <w:t>GIF here – ckk_gui_walkthrough_docs</w:t>
+      </w:r>
+    </w:p>
+    <w:p>
+      <w:pPr>
+        <w:pStyle w:val="ListParagraph"/>
+        <w:ind w:left="360"/>
+        <w:rPr>
+          <w:sz w:val="24"/>
+          <w:szCs w:val="24"/>
+        </w:rPr>
+      </w:pPr>
+    </w:p>
+    <w:p>
+      <w:pPr>
+        <w:pStyle w:val="ListParagraph"/>
+        <w:ind w:left="360"/>
+        <w:rPr>
+          <w:sz w:val="24"/>
+          <w:szCs w:val="24"/>
+        </w:rPr>
+      </w:pPr>
+      <w:r>
+        <w:rPr>
+          <w:sz w:val="24"/>
+          <w:szCs w:val="24"/>
+        </w:rPr>
+        <w:t>GIF here – ckk_</w:t>
+      </w:r>
+      <w:r>
+        <w:rPr>
+          <w:sz w:val="24"/>
+          <w:szCs w:val="24"/>
+        </w:rPr>
+        <w:t>online</w:t>
+      </w:r>
+      <w:r>
+        <w:rPr>
+          <w:sz w:val="24"/>
+          <w:szCs w:val="24"/>
+        </w:rPr>
+        <w:t>_walkthrough_docs</w:t>
+      </w:r>
+    </w:p>
+    <w:p>
+      <w:pPr>
+        <w:pStyle w:val="ListParagraph"/>
+        <w:ind w:left="360"/>
+        <w:rPr>
+          <w:sz w:val="24"/>
+          <w:szCs w:val="24"/>
+        </w:rPr>
+      </w:pPr>
+    </w:p>
+    <w:p>
+      <w:pPr>
+        <w:pStyle w:val="ListParagraph"/>
+        <w:numPr>
+          <w:ilvl w:val="0"/>
+          <w:numId w:val="2"/>
+        </w:numPr>
+        <w:rPr>
+          <w:sz w:val="24"/>
+          <w:szCs w:val="24"/>
+        </w:rPr>
+      </w:pPr>
+      <w:r>
+        <w:rPr>
+          <w:sz w:val="24"/>
+          <w:szCs w:val="24"/>
+        </w:rPr>
+        <w:t>FAQs</w:t>
+      </w:r>
+    </w:p>
+    <w:p>
+      <w:pPr>
+        <w:pStyle w:val="ListParagraph"/>
+        <w:numPr>
+          <w:ilvl w:val="1"/>
+          <w:numId w:val="2"/>
+        </w:numPr>
+        <w:rPr>
+          <w:sz w:val="24"/>
+          <w:szCs w:val="24"/>
+        </w:rPr>
+      </w:pPr>
+      <w:r>
+        <w:rPr>
+          <w:sz w:val="24"/>
+          <w:szCs w:val="24"/>
+        </w:rPr>
+        <w:t>Can admin users create new admins?</w:t>
+      </w:r>
+    </w:p>
+    <w:p>
+      <w:pPr>
+        <w:pStyle w:val="ListParagraph"/>
+        <w:ind w:left="1440"/>
+        <w:rPr>
+          <w:i/>
+          <w:iCs/>
+          <w:sz w:val="24"/>
+          <w:szCs w:val="24"/>
+        </w:rPr>
+      </w:pPr>
+      <w:r>
+        <w:rPr>
+          <w:i/>
+          <w:iCs/>
+          <w:sz w:val="24"/>
+          <w:szCs w:val="24"/>
+        </w:rPr>
+        <w:t>Yes, though for standards of best practice, we only recommend two admins and four at the very most.</w:t>
+      </w:r>
+    </w:p>
+    <w:p>
+      <w:pPr>
+        <w:pStyle w:val="ListParagraph"/>
+        <w:numPr>
+          <w:ilvl w:val="1"/>
+          <w:numId w:val="2"/>
+        </w:numPr>
+        <w:rPr>
+          <w:sz w:val="24"/>
+          <w:szCs w:val="24"/>
+        </w:rPr>
+      </w:pPr>
+      <w:r>
+        <w:rPr>
+          <w:sz w:val="24"/>
+          <w:szCs w:val="24"/>
+        </w:rPr>
+        <w:t xml:space="preserve">How fast does a customer user see new products created by admin users in online store? </w:t>
+      </w:r>
+    </w:p>
+    <w:p>
+      <w:pPr>
+        <w:pStyle w:val="ListParagraph"/>
+        <w:ind w:left="1440"/>
+        <w:rPr>
+          <w:i/>
+          <w:iCs/>
+          <w:sz w:val="24"/>
+          <w:szCs w:val="24"/>
+        </w:rPr>
+      </w:pPr>
+      <w:r>
+        <w:rPr>
+          <w:i/>
+          <w:iCs/>
+          <w:sz w:val="24"/>
+          <w:szCs w:val="24"/>
+        </w:rPr>
+        <w:t>Online customer users should be able to products created and added by in-house admin users nearly instantly.</w:t>
+      </w:r>
+    </w:p>
+    <w:p>
+      <w:pPr>
+        <w:pStyle w:val="ListParagraph"/>
+        <w:numPr>
+          <w:ilvl w:val="1"/>
+          <w:numId w:val="2"/>
+        </w:numPr>
+        <w:rPr>
+          <w:sz w:val="24"/>
+          <w:szCs w:val="24"/>
+        </w:rPr>
+      </w:pPr>
+      <w:r>
+        <w:rPr>
+          <w:sz w:val="24"/>
+          <w:szCs w:val="24"/>
+        </w:rPr>
+        <w:t xml:space="preserve">Can </w:t>
+      </w:r>
+      <w:r>
+        <w:rPr>
+          <w:sz w:val="24"/>
+          <w:szCs w:val="24"/>
+        </w:rPr>
+        <w:t xml:space="preserve">customer users </w:t>
+      </w:r>
+      <w:r>
+        <w:rPr>
+          <w:sz w:val="24"/>
+          <w:szCs w:val="24"/>
+        </w:rPr>
+        <w:t>create an online account and shop the same day?</w:t>
+      </w:r>
+    </w:p>
+    <w:p>
+      <w:pPr>
+        <w:pStyle w:val="ListParagraph"/>
+        <w:ind w:left="1440"/>
+        <w:rPr>
+          <w:i/>
+          <w:iCs/>
+          <w:sz w:val="24"/>
+          <w:szCs w:val="24"/>
+        </w:rPr>
+      </w:pPr>
+      <w:r>
+        <w:rPr>
+          <w:i/>
+          <w:iCs/>
+          <w:sz w:val="24"/>
+          <w:szCs w:val="24"/>
+        </w:rPr>
+        <w:t>Yes, customer users may open an account and order products in the same day.</w:t>
+      </w:r>
+    </w:p>
+    <w:p>
+      <w:pPr>
+        <w:pStyle w:val="ListParagraph"/>
+        <w:numPr>
+          <w:ilvl w:val="1"/>
+          <w:numId w:val="2"/>
+        </w:numPr>
+        <w:rPr>
+          <w:sz w:val="24"/>
+          <w:szCs w:val="24"/>
+        </w:rPr>
+      </w:pPr>
+      <w:r>
+        <w:rPr>
+          <w:sz w:val="24"/>
+          <w:szCs w:val="24"/>
+        </w:rPr>
+        <w:t>Can customer users delete my orders before shipping</w:t>
+      </w:r>
+      <w:r>
+        <w:rPr>
+          <w:sz w:val="24"/>
+          <w:szCs w:val="24"/>
+        </w:rPr>
+        <w:t>?</w:t>
+      </w:r>
+    </w:p>
+    <w:p>
+      <w:pPr>
+        <w:pStyle w:val="ListParagraph"/>
+        <w:ind w:left="1440"/>
+        <w:rPr>
+          <w:i/>
+          <w:iCs/>
+          <w:sz w:val="24"/>
+          <w:szCs w:val="24"/>
+        </w:rPr>
+      </w:pPr>
+      <w:r>
+        <w:rPr>
+          <w:i/>
+          <w:iCs/>
+          <w:sz w:val="24"/>
+          <w:szCs w:val="24"/>
+        </w:rPr>
+        <w:lastRenderedPageBreak/>
+        <w:t>Our databases update in real time so the packaging and shipping processes begin immediately following an online order placement. However, a customer user may cancel their order safely within two hours.  And even if the CKKs widgets are shipped to a customer, they may return it with a full refund if the widgets do not meet and exceed their expectations.</w:t>
+      </w:r>
+    </w:p>
+    <w:p>
+      <w:pPr>
+        <w:pStyle w:val="ListParagraph"/>
+        <w:ind w:left="360"/>
+        <w:rPr>
+          <w:sz w:val="24"/>
+          <w:szCs w:val="24"/>
+        </w:rPr>
+      </w:pPr>
+    </w:p>
+    <w:p>
+      <w:pPr>
+        <w:rPr>
+          <w:sz w:val="24"/>
+          <w:szCs w:val="24"/>
+        </w:rPr>
+      </w:pPr>
+    </w:p>
+    <w:p>
+      <w:pPr>
+        <w:rPr>
+          <w:sz w:val="24"/>
+          <w:szCs w:val="24"/>
+        </w:rPr>
+      </w:pPr>
     </w:p>
     <w:sectPr>
       <w:pgSz w:w="12240" w:h="15840"/>
@@ -70,8 +576,245 @@
 </w:document>
 </file>
 
+<file path=word/numbering.xml><?xml version="1.0" encoding="utf-8"?>
+<w:numbering xmlns:wpc="http://schemas.microsoft.com/office/word/2010/wordprocessingCanvas" xmlns:cx="http://schemas.microsoft.com/office/drawing/2014/chartex" xmlns:cx1="http://schemas.microsoft.com/office/drawing/2015/9/8/chartex" xmlns:cx2="http://schemas.microsoft.com/office/drawing/2015/10/21/chartex" xmlns:cx3="http://schemas.microsoft.com/office/drawing/2016/5/9/chartex" xmlns:cx4="http://schemas.microsoft.com/office/drawing/2016/5/10/chartex" xmlns:cx5="http://schemas.microsoft.com/office/drawing/2016/5/11/chartex" xmlns:cx6="http://schemas.microsoft.com/office/drawing/2016/5/12/chartex" xmlns:cx7="http://schemas.microsoft.com/office/drawing/2016/5/13/chartex" xmlns:cx8="http://schemas.microsoft.com/office/drawing/2016/5/14/chartex" xmlns:mc="http://schemas.openxmlformats.org/markup-compatibility/2006" xmlns:aink="http://schemas.microsoft.com/office/drawing/2016/ink" xmlns:am3d="http://schemas.microsoft.com/office/drawing/2017/model3d" xmlns:o="urn:schemas-microsoft-com:office:office" xmlns:r="http://schemas.openxmlformats.org/officeDocument/2006/relationships" xmlns:m="http://schemas.openxmlformats.org/officeDocument/2006/math" xmlns:v="urn:schemas-microsoft-com:vml" xmlns:wp14="http://schemas.microsoft.com/office/word/2010/wordprocessingDrawing" xmlns:wp="http://schemas.openxmlformats.org/drawingml/2006/wordprocessingDrawing" xmlns:w10="urn:schemas-microsoft-com:office:word" xmlns:w="http://schemas.openxmlformats.org/wordprocessingml/2006/main" xmlns:w14="http://schemas.microsoft.com/office/word/2010/wordml" xmlns:w15="http://schemas.microsoft.com/office/word/2012/wordml" xmlns:w16cex="http://schemas.microsoft.com/office/word/2018/wordml/cex" xmlns:w16cid="http://schemas.microsoft.com/office/word/2016/wordml/cid" xmlns:w16="http://schemas.microsoft.com/office/word/2018/wordml" xmlns:w16sdtdh="http://schemas.microsoft.com/office/word/2020/wordml/sdtdatahash" xmlns:w16se="http://schemas.microsoft.com/office/word/2015/wordml/symex" xmlns:wpg="http://schemas.microsoft.com/office/word/2010/wordprocessingGroup" xmlns:wpi="http://schemas.microsoft.com/office/word/2010/wordprocessingInk" xmlns:wne="http://schemas.microsoft.com/office/word/2006/wordml" xmlns:wps="http://schemas.microsoft.com/office/word/2010/wordprocessingShape" mc:Ignorable="w14 w15 w16se w16cid w16 w16cex w16sdtdh wp14">
+  <w:abstractNum w:abstractNumId="0" w15:restartNumberingAfterBreak="0">
+    <w:nsid w:val="236F0455"/>
+    <w:multiLevelType w:val="hybridMultilevel"/>
+    <w:tmpl w:val="A57651F0"/>
+    <w:lvl w:ilvl="0" w:tplc="04090001">
+      <w:start w:val="1"/>
+      <w:numFmt w:val="bullet"/>
+      <w:lvlText w:val=""/>
+      <w:lvlJc w:val="left"/>
+      <w:pPr>
+        <w:ind w:left="720" w:hanging="360"/>
+      </w:pPr>
+      <w:rPr>
+        <w:rFonts w:ascii="Symbol" w:hAnsi="Symbol" w:hint="default"/>
+      </w:rPr>
+    </w:lvl>
+    <w:lvl w:ilvl="1" w:tplc="04090003">
+      <w:start w:val="1"/>
+      <w:numFmt w:val="bullet"/>
+      <w:lvlText w:val="o"/>
+      <w:lvlJc w:val="left"/>
+      <w:pPr>
+        <w:ind w:left="1440" w:hanging="360"/>
+      </w:pPr>
+      <w:rPr>
+        <w:rFonts w:ascii="Courier New" w:hAnsi="Courier New" w:cs="Courier New" w:hint="default"/>
+      </w:rPr>
+    </w:lvl>
+    <w:lvl w:ilvl="2" w:tplc="04090005" w:tentative="1">
+      <w:start w:val="1"/>
+      <w:numFmt w:val="bullet"/>
+      <w:lvlText w:val=""/>
+      <w:lvlJc w:val="left"/>
+      <w:pPr>
+        <w:ind w:left="2160" w:hanging="360"/>
+      </w:pPr>
+      <w:rPr>
+        <w:rFonts w:ascii="Wingdings" w:hAnsi="Wingdings" w:hint="default"/>
+      </w:rPr>
+    </w:lvl>
+    <w:lvl w:ilvl="3" w:tplc="04090001" w:tentative="1">
+      <w:start w:val="1"/>
+      <w:numFmt w:val="bullet"/>
+      <w:lvlText w:val=""/>
+      <w:lvlJc w:val="left"/>
+      <w:pPr>
+        <w:ind w:left="2880" w:hanging="360"/>
+      </w:pPr>
+      <w:rPr>
+        <w:rFonts w:ascii="Symbol" w:hAnsi="Symbol" w:hint="default"/>
+      </w:rPr>
+    </w:lvl>
+    <w:lvl w:ilvl="4" w:tplc="04090003" w:tentative="1">
+      <w:start w:val="1"/>
+      <w:numFmt w:val="bullet"/>
+      <w:lvlText w:val="o"/>
+      <w:lvlJc w:val="left"/>
+      <w:pPr>
+        <w:ind w:left="3600" w:hanging="360"/>
+      </w:pPr>
+      <w:rPr>
+        <w:rFonts w:ascii="Courier New" w:hAnsi="Courier New" w:cs="Courier New" w:hint="default"/>
+      </w:rPr>
+    </w:lvl>
+    <w:lvl w:ilvl="5" w:tplc="04090005" w:tentative="1">
+      <w:start w:val="1"/>
+      <w:numFmt w:val="bullet"/>
+      <w:lvlText w:val=""/>
+      <w:lvlJc w:val="left"/>
+      <w:pPr>
+        <w:ind w:left="4320" w:hanging="360"/>
+      </w:pPr>
+      <w:rPr>
+        <w:rFonts w:ascii="Wingdings" w:hAnsi="Wingdings" w:hint="default"/>
+      </w:rPr>
+    </w:lvl>
+    <w:lvl w:ilvl="6" w:tplc="04090001" w:tentative="1">
+      <w:start w:val="1"/>
+      <w:numFmt w:val="bullet"/>
+      <w:lvlText w:val=""/>
+      <w:lvlJc w:val="left"/>
+      <w:pPr>
+        <w:ind w:left="5040" w:hanging="360"/>
+      </w:pPr>
+      <w:rPr>
+        <w:rFonts w:ascii="Symbol" w:hAnsi="Symbol" w:hint="default"/>
+      </w:rPr>
+    </w:lvl>
+    <w:lvl w:ilvl="7" w:tplc="04090003" w:tentative="1">
+      <w:start w:val="1"/>
+      <w:numFmt w:val="bullet"/>
+      <w:lvlText w:val="o"/>
+      <w:lvlJc w:val="left"/>
+      <w:pPr>
+        <w:ind w:left="5760" w:hanging="360"/>
+      </w:pPr>
+      <w:rPr>
+        <w:rFonts w:ascii="Courier New" w:hAnsi="Courier New" w:cs="Courier New" w:hint="default"/>
+      </w:rPr>
+    </w:lvl>
+    <w:lvl w:ilvl="8" w:tplc="04090005" w:tentative="1">
+      <w:start w:val="1"/>
+      <w:numFmt w:val="bullet"/>
+      <w:lvlText w:val=""/>
+      <w:lvlJc w:val="left"/>
+      <w:pPr>
+        <w:ind w:left="6480" w:hanging="360"/>
+      </w:pPr>
+      <w:rPr>
+        <w:rFonts w:ascii="Wingdings" w:hAnsi="Wingdings" w:hint="default"/>
+      </w:rPr>
+    </w:lvl>
+  </w:abstractNum>
+  <w:abstractNum w:abstractNumId="1" w15:restartNumberingAfterBreak="0">
+    <w:nsid w:val="32867626"/>
+    <w:multiLevelType w:val="hybridMultilevel"/>
+    <w:tmpl w:val="A7BE9F48"/>
+    <w:lvl w:ilvl="0" w:tplc="04090001">
+      <w:start w:val="1"/>
+      <w:numFmt w:val="bullet"/>
+      <w:lvlText w:val=""/>
+      <w:lvlJc w:val="left"/>
+      <w:pPr>
+        <w:ind w:left="720" w:hanging="360"/>
+      </w:pPr>
+      <w:rPr>
+        <w:rFonts w:ascii="Symbol" w:hAnsi="Symbol" w:hint="default"/>
+      </w:rPr>
+    </w:lvl>
+    <w:lvl w:ilvl="1" w:tplc="04090003">
+      <w:start w:val="1"/>
+      <w:numFmt w:val="bullet"/>
+      <w:lvlText w:val="o"/>
+      <w:lvlJc w:val="left"/>
+      <w:pPr>
+        <w:ind w:left="1440" w:hanging="360"/>
+      </w:pPr>
+      <w:rPr>
+        <w:rFonts w:ascii="Courier New" w:hAnsi="Courier New" w:cs="Courier New" w:hint="default"/>
+      </w:rPr>
+    </w:lvl>
+    <w:lvl w:ilvl="2" w:tplc="04090005">
+      <w:start w:val="1"/>
+      <w:numFmt w:val="bullet"/>
+      <w:lvlText w:val=""/>
+      <w:lvlJc w:val="left"/>
+      <w:pPr>
+        <w:ind w:left="2160" w:hanging="360"/>
+      </w:pPr>
+      <w:rPr>
+        <w:rFonts w:ascii="Wingdings" w:hAnsi="Wingdings" w:hint="default"/>
+      </w:rPr>
+    </w:lvl>
+    <w:lvl w:ilvl="3" w:tplc="04090001" w:tentative="1">
+      <w:start w:val="1"/>
+      <w:numFmt w:val="bullet"/>
+      <w:lvlText w:val=""/>
+      <w:lvlJc w:val="left"/>
+      <w:pPr>
+        <w:ind w:left="2880" w:hanging="360"/>
+      </w:pPr>
+      <w:rPr>
+        <w:rFonts w:ascii="Symbol" w:hAnsi="Symbol" w:hint="default"/>
+      </w:rPr>
+    </w:lvl>
+    <w:lvl w:ilvl="4" w:tplc="04090003" w:tentative="1">
+      <w:start w:val="1"/>
+      <w:numFmt w:val="bullet"/>
+      <w:lvlText w:val="o"/>
+      <w:lvlJc w:val="left"/>
+      <w:pPr>
+        <w:ind w:left="3600" w:hanging="360"/>
+      </w:pPr>
+      <w:rPr>
+        <w:rFonts w:ascii="Courier New" w:hAnsi="Courier New" w:cs="Courier New" w:hint="default"/>
+      </w:rPr>
+    </w:lvl>
+    <w:lvl w:ilvl="5" w:tplc="04090005" w:tentative="1">
+      <w:start w:val="1"/>
+      <w:numFmt w:val="bullet"/>
+      <w:lvlText w:val=""/>
+      <w:lvlJc w:val="left"/>
+      <w:pPr>
+        <w:ind w:left="4320" w:hanging="360"/>
+      </w:pPr>
+      <w:rPr>
+        <w:rFonts w:ascii="Wingdings" w:hAnsi="Wingdings" w:hint="default"/>
+      </w:rPr>
+    </w:lvl>
+    <w:lvl w:ilvl="6" w:tplc="04090001" w:tentative="1">
+      <w:start w:val="1"/>
+      <w:numFmt w:val="bullet"/>
+      <w:lvlText w:val=""/>
+      <w:lvlJc w:val="left"/>
+      <w:pPr>
+        <w:ind w:left="5040" w:hanging="360"/>
+      </w:pPr>
+      <w:rPr>
+        <w:rFonts w:ascii="Symbol" w:hAnsi="Symbol" w:hint="default"/>
+      </w:rPr>
+    </w:lvl>
+    <w:lvl w:ilvl="7" w:tplc="04090003" w:tentative="1">
+      <w:start w:val="1"/>
+      <w:numFmt w:val="bullet"/>
+      <w:lvlText w:val="o"/>
+      <w:lvlJc w:val="left"/>
+      <w:pPr>
+        <w:ind w:left="5760" w:hanging="360"/>
+      </w:pPr>
+      <w:rPr>
+        <w:rFonts w:ascii="Courier New" w:hAnsi="Courier New" w:cs="Courier New" w:hint="default"/>
+      </w:rPr>
+    </w:lvl>
+    <w:lvl w:ilvl="8" w:tplc="04090005" w:tentative="1">
+      <w:start w:val="1"/>
+      <w:numFmt w:val="bullet"/>
+      <w:lvlText w:val=""/>
+      <w:lvlJc w:val="left"/>
+      <w:pPr>
+        <w:ind w:left="6480" w:hanging="360"/>
+      </w:pPr>
+      <w:rPr>
+        <w:rFonts w:ascii="Wingdings" w:hAnsi="Wingdings" w:hint="default"/>
+      </w:rPr>
+    </w:lvl>
+  </w:abstractNum>
+  <w:num w:numId="1">
+    <w:abstractNumId w:val="0"/>
+  </w:num>
+  <w:num w:numId="2">
+    <w:abstractNumId w:val="1"/>
+  </w:num>
+</w:numbering>
+</file>
+
 <file path=word/styles.xml><?xml version="1.0" encoding="utf-8"?>
-<w:styles xmlns:mc="http://schemas.openxmlformats.org/markup-compatibility/2006" xmlns:r="http://schemas.openxmlformats.org/officeDocument/2006/relationships" xmlns:w="http://schemas.openxmlformats.org/wordprocessingml/2006/main" xmlns:w14="http://schemas.microsoft.com/office/word/2010/wordml" xmlns:w15="http://schemas.microsoft.com/office/word/2012/wordml" xmlns:w16cid="http://schemas.microsoft.com/office/word/2016/wordml/cid" xmlns:w16se="http://schemas.microsoft.com/office/word/2015/wordml/symex" mc:Ignorable="w14 w15 w16se w16cid">
+<w:styles xmlns:mc="http://schemas.openxmlformats.org/markup-compatibility/2006" xmlns:r="http://schemas.openxmlformats.org/officeDocument/2006/relationships" xmlns:w="http://schemas.openxmlformats.org/wordprocessingml/2006/main" xmlns:w14="http://schemas.microsoft.com/office/word/2010/wordml" xmlns:w15="http://schemas.microsoft.com/office/word/2012/wordml" xmlns:w16cex="http://schemas.microsoft.com/office/word/2018/wordml/cex" xmlns:w16cid="http://schemas.microsoft.com/office/word/2016/wordml/cid" xmlns:w16="http://schemas.microsoft.com/office/word/2018/wordml" xmlns:w16sdtdh="http://schemas.microsoft.com/office/word/2020/wordml/sdtdatahash" xmlns:w16se="http://schemas.microsoft.com/office/word/2015/wordml/symex" mc:Ignorable="w14 w15 w16se w16cid w16 w16cex w16sdtdh">
   <w:docDefaults>
     <w:rPrDefault>
       <w:rPr>
@@ -87,7 +830,7 @@
       </w:pPr>
     </w:pPrDefault>
   </w:docDefaults>
-  <w:latentStyles w:defLockedState="0" w:defUIPriority="99" w:defSemiHidden="0" w:defUnhideWhenUsed="0" w:defQFormat="0" w:count="375">
+  <w:latentStyles w:defLockedState="0" w:defUIPriority="99" w:defSemiHidden="0" w:defUnhideWhenUsed="0" w:defQFormat="0" w:count="376">
     <w:lsdException w:name="Normal" w:uiPriority="0" w:qFormat="1"/>
     <w:lsdException w:name="heading 1" w:uiPriority="9" w:qFormat="1"/>
     <w:lsdException w:name="heading 2" w:semiHidden="1" w:uiPriority="9" w:unhideWhenUsed="1" w:qFormat="1"/>
@@ -193,7 +936,6 @@
     <w:lsdException w:name="HTML Sample" w:semiHidden="1" w:unhideWhenUsed="1"/>
     <w:lsdException w:name="HTML Typewriter" w:semiHidden="1" w:unhideWhenUsed="1"/>
     <w:lsdException w:name="HTML Variable" w:semiHidden="1" w:unhideWhenUsed="1"/>
-    <w:lsdException w:name="Normal Table" w:semiHidden="1" w:unhideWhenUsed="1"/>
     <w:lsdException w:name="annotation subject" w:semiHidden="1" w:unhideWhenUsed="1"/>
     <w:lsdException w:name="No List" w:semiHidden="1" w:unhideWhenUsed="1"/>
     <w:lsdException w:name="Outline List 1" w:semiHidden="1" w:unhideWhenUsed="1"/>
@@ -240,10 +982,8 @@
     <w:lsdException w:name="Table Subtle 2" w:semiHidden="1" w:unhideWhenUsed="1"/>
     <w:lsdException w:name="Table Web 1" w:semiHidden="1" w:unhideWhenUsed="1"/>
     <w:lsdException w:name="Table Web 2" w:semiHidden="1" w:unhideWhenUsed="1"/>
-    <w:lsdException w:name="Table Web 3" w:semiHidden="1" w:unhideWhenUsed="1"/>
     <w:lsdException w:name="Balloon Text" w:semiHidden="1" w:unhideWhenUsed="1"/>
     <w:lsdException w:name="Table Grid" w:uiPriority="39"/>
-    <w:lsdException w:name="Table Theme" w:semiHidden="1" w:unhideWhenUsed="1"/>
     <w:lsdException w:name="Placeholder Text" w:semiHidden="1"/>
     <w:lsdException w:name="No Spacing" w:uiPriority="1" w:qFormat="1"/>
     <w:lsdException w:name="Light Shading" w:uiPriority="60"/>
@@ -463,6 +1203,7 @@
     <w:lsdException w:name="Smart Hyperlink" w:semiHidden="1" w:unhideWhenUsed="1"/>
     <w:lsdException w:name="Hashtag" w:semiHidden="1" w:unhideWhenUsed="1"/>
     <w:lsdException w:name="Unresolved Mention" w:semiHidden="1" w:unhideWhenUsed="1"/>
+    <w:lsdException w:name="Smart Link" w:semiHidden="1" w:unhideWhenUsed="1"/>
   </w:latentStyles>
   <w:style w:type="paragraph" w:default="1" w:styleId="Normal">
     <w:name w:val="Normal"/>
@@ -494,6 +1235,17 @@
     <w:uiPriority w:val="99"/>
     <w:semiHidden/>
     <w:unhideWhenUsed/>
+  </w:style>
+  <w:style w:type="paragraph" w:styleId="ListParagraph">
+    <w:name w:val="List Paragraph"/>
+    <w:basedOn w:val="Normal"/>
+    <w:uiPriority w:val="34"/>
+    <w:qFormat/>
+    <w:rsid w:val="004F104B"/>
+    <w:pPr>
+      <w:ind w:left="720"/>
+      <w:contextualSpacing/>
+    </w:pPr>
   </w:style>
 </w:styles>
 </file>

</xml_diff>

<commit_message>
feat: Updated and finished PROG1085 Module 7 A7-1
</commit_message>
<xml_diff>
--- a/Courses/PROG1085 - Structured Project IV/Modules/Module 7 - Final Project and Presentation/Assignments/A7-1_Prep_documentation.docx
+++ b/Courses/PROG1085 - Structured Project IV/Modules/Module 7 - Final Project and Presentation/Assignments/A7-1_Prep_documentation.docx
@@ -1,70 +1,22 @@
 
 <file path=word/document.xml><?xml version="1.0" encoding="utf-8"?>
-<w:document xmlns:wpc="http://schemas.microsoft.com/office/word/2010/wordprocessingCanvas" xmlns:cx="http://schemas.microsoft.com/office/drawing/2014/chartex" xmlns:cx1="http://schemas.microsoft.com/office/drawing/2015/9/8/chartex" xmlns:cx2="http://schemas.microsoft.com/office/drawing/2015/10/21/chartex" xmlns:cx3="http://schemas.microsoft.com/office/drawing/2016/5/9/chartex" xmlns:cx4="http://schemas.microsoft.com/office/drawing/2016/5/10/chartex" xmlns:cx5="http://schemas.microsoft.com/office/drawing/2016/5/11/chartex" xmlns:cx6="http://schemas.microsoft.com/office/drawing/2016/5/12/chartex" xmlns:cx7="http://schemas.microsoft.com/office/drawing/2016/5/13/chartex" xmlns:cx8="http://schemas.microsoft.com/office/drawing/2016/5/14/chartex" xmlns:mc="http://schemas.openxmlformats.org/markup-compatibility/2006" xmlns:aink="http://schemas.microsoft.com/office/drawing/2016/ink" xmlns:am3d="http://schemas.microsoft.com/office/drawing/2017/model3d" xmlns:o="urn:schemas-microsoft-com:office:office" xmlns:r="http://schemas.openxmlformats.org/officeDocument/2006/relationships" xmlns:m="http://schemas.openxmlformats.org/officeDocument/2006/math" xmlns:v="urn:schemas-microsoft-com:vml" xmlns:wp14="http://schemas.microsoft.com/office/word/2010/wordprocessingDrawing" xmlns:wp="http://schemas.openxmlformats.org/drawingml/2006/wordprocessingDrawing" xmlns:w10="urn:schemas-microsoft-com:office:word" xmlns:w="http://schemas.openxmlformats.org/wordprocessingml/2006/main" xmlns:w14="http://schemas.microsoft.com/office/word/2010/wordml" xmlns:w15="http://schemas.microsoft.com/office/word/2012/wordml" xmlns:w16cex="http://schemas.microsoft.com/office/word/2018/wordml/cex" xmlns:w16cid="http://schemas.microsoft.com/office/word/2016/wordml/cid" xmlns:w16="http://schemas.microsoft.com/office/word/2018/wordml" xmlns:w16sdtdh="http://schemas.microsoft.com/office/word/2020/wordml/sdtdatahash" xmlns:w16se="http://schemas.microsoft.com/office/word/2015/wordml/symex" xmlns:wpg="http://schemas.microsoft.com/office/word/2010/wordprocessingGroup" xmlns:wpi="http://schemas.microsoft.com/office/word/2010/wordprocessingInk" xmlns:wne="http://schemas.microsoft.com/office/word/2006/wordml" xmlns:wps="http://schemas.microsoft.com/office/word/2010/wordprocessingShape" mc:Ignorable="w14 w15 w16se w16cid w16 w16cex w16sdtdh wp14">
+<w:document xmlns:wpc="http://schemas.microsoft.com/office/word/2010/wordprocessingCanvas" xmlns:cx="http://schemas.microsoft.com/office/drawing/2014/chartex" xmlns:cx1="http://schemas.microsoft.com/office/drawing/2015/9/8/chartex" xmlns:cx2="http://schemas.microsoft.com/office/drawing/2015/10/21/chartex" xmlns:cx3="http://schemas.microsoft.com/office/drawing/2016/5/9/chartex" xmlns:cx4="http://schemas.microsoft.com/office/drawing/2016/5/10/chartex" xmlns:cx5="http://schemas.microsoft.com/office/drawing/2016/5/11/chartex" xmlns:cx6="http://schemas.microsoft.com/office/drawing/2016/5/12/chartex" xmlns:cx7="http://schemas.microsoft.com/office/drawing/2016/5/13/chartex" xmlns:cx8="http://schemas.microsoft.com/office/drawing/2016/5/14/chartex" xmlns:mc="http://schemas.openxmlformats.org/markup-compatibility/2006" xmlns:aink="http://schemas.microsoft.com/office/drawing/2016/ink" xmlns:am3d="http://schemas.microsoft.com/office/drawing/2017/model3d" xmlns:o="urn:schemas-microsoft-com:office:office" xmlns:oel="http://schemas.microsoft.com/office/2019/extlst" xmlns:r="http://schemas.openxmlformats.org/officeDocument/2006/relationships" xmlns:m="http://schemas.openxmlformats.org/officeDocument/2006/math" xmlns:v="urn:schemas-microsoft-com:vml" xmlns:wp14="http://schemas.microsoft.com/office/word/2010/wordprocessingDrawing" xmlns:wp="http://schemas.openxmlformats.org/drawingml/2006/wordprocessingDrawing" xmlns:w10="urn:schemas-microsoft-com:office:word" xmlns:w="http://schemas.openxmlformats.org/wordprocessingml/2006/main" xmlns:w14="http://schemas.microsoft.com/office/word/2010/wordml" xmlns:w15="http://schemas.microsoft.com/office/word/2012/wordml" xmlns:w16cex="http://schemas.microsoft.com/office/word/2018/wordml/cex" xmlns:w16cid="http://schemas.microsoft.com/office/word/2016/wordml/cid" xmlns:w16="http://schemas.microsoft.com/office/word/2018/wordml" xmlns:w16sdtdh="http://schemas.microsoft.com/office/word/2020/wordml/sdtdatahash" xmlns:w16se="http://schemas.microsoft.com/office/word/2015/wordml/symex" xmlns:wpg="http://schemas.microsoft.com/office/word/2010/wordprocessingGroup" xmlns:wpi="http://schemas.microsoft.com/office/word/2010/wordprocessingInk" xmlns:wne="http://schemas.microsoft.com/office/word/2006/wordml" xmlns:wps="http://schemas.microsoft.com/office/word/2010/wordprocessingShape" mc:Ignorable="w14 w15 w16se w16cid w16 w16cex w16sdtdh wp14">
   <w:body>
     <w:p>
       <w:pPr>
         <w:rPr>
           <w:b/>
-          <w:sz w:val="28"/>
-          <w:szCs w:val="28"/>
-        </w:rPr>
-      </w:pPr>
-      <w:r>
-        <w:rPr>
-          <w:b/>
-          <w:sz w:val="28"/>
-          <w:szCs w:val="28"/>
-        </w:rPr>
-        <w:t xml:space="preserve">A7-1: </w:t>
-      </w:r>
-      <w:r>
-        <w:rPr>
-          <w:b/>
-          <w:sz w:val="28"/>
-          <w:szCs w:val="28"/>
-        </w:rPr>
-        <w:t>Prep documentation</w:t>
-      </w:r>
-    </w:p>
-    <w:p>
-      <w:pPr>
-        <w:rPr>
-          <w:sz w:val="24"/>
-          <w:szCs w:val="24"/>
-        </w:rPr>
-      </w:pPr>
-      <w:r>
-        <w:rPr>
-          <w:sz w:val="24"/>
-          <w:szCs w:val="24"/>
-        </w:rPr>
-        <w:t>Create a documentation of Corey's Knick Knacks. You can choose how you would like to do this. Documentation is typically an explanation on a product or service to teach a user and/or a developer how to use it. In your documentation, you could choose to have explanations on how to use your store inventory manager, or the client side web project. You could go into depth on the various methods that you have created, so if another person wanted to develop using your class libraries, they would know what is available to them.</w:t>
-      </w:r>
-    </w:p>
-    <w:p>
-      <w:pPr>
-        <w:rPr>
-          <w:sz w:val="24"/>
-          <w:szCs w:val="24"/>
-        </w:rPr>
-      </w:pPr>
-    </w:p>
-    <w:p>
-      <w:pPr>
-        <w:rPr>
-          <w:b/>
-          <w:bCs/>
-          <w:sz w:val="28"/>
-          <w:szCs w:val="28"/>
-        </w:rPr>
-      </w:pPr>
-      <w:r>
-        <w:rPr>
-          <w:b/>
-          <w:bCs/>
-          <w:sz w:val="28"/>
-          <w:szCs w:val="28"/>
+          <w:bCs/>
+          <w:sz w:val="32"/>
+          <w:szCs w:val="32"/>
+        </w:rPr>
+      </w:pPr>
+      <w:r>
+        <w:rPr>
+          <w:b/>
+          <w:bCs/>
+          <w:sz w:val="32"/>
+          <w:szCs w:val="32"/>
         </w:rPr>
         <w:t>Corey’s Knick Knacks Inventory Management System Documentation</w:t>
       </w:r>
@@ -72,65 +24,143 @@
     <w:p>
       <w:pPr>
         <w:rPr>
-          <w:sz w:val="24"/>
-          <w:szCs w:val="24"/>
-        </w:rPr>
-      </w:pPr>
-      <w:r>
-        <w:rPr>
-          <w:sz w:val="24"/>
-          <w:szCs w:val="24"/>
-        </w:rPr>
-        <w:t>Software Name: Corey’s Knick Knacks Inventory Management System Documentation</w:t>
-      </w:r>
-    </w:p>
-    <w:p>
-      <w:pPr>
-        <w:rPr>
-          <w:sz w:val="24"/>
-          <w:szCs w:val="24"/>
-        </w:rPr>
-      </w:pPr>
-      <w:r>
-        <w:rPr>
-          <w:sz w:val="24"/>
-          <w:szCs w:val="24"/>
-        </w:rPr>
-        <w:t>Version: 1.0</w:t>
-      </w:r>
-    </w:p>
-    <w:p>
-      <w:pPr>
-        <w:rPr>
-          <w:sz w:val="24"/>
-          <w:szCs w:val="24"/>
-        </w:rPr>
-      </w:pPr>
-      <w:r>
-        <w:rPr>
-          <w:sz w:val="24"/>
-          <w:szCs w:val="24"/>
-        </w:rPr>
-        <w:t>Date: November 8, 2022</w:t>
-      </w:r>
-    </w:p>
-    <w:p>
-      <w:pPr>
-        <w:rPr>
-          <w:sz w:val="24"/>
-          <w:szCs w:val="24"/>
-        </w:rPr>
-      </w:pPr>
-    </w:p>
-    <w:p>
-      <w:pPr>
-        <w:rPr>
-          <w:sz w:val="24"/>
-          <w:szCs w:val="24"/>
-        </w:rPr>
-      </w:pPr>
-      <w:r>
-        <w:rPr>
+          <w:b/>
+          <w:bCs/>
+          <w:sz w:val="24"/>
+          <w:szCs w:val="24"/>
+        </w:rPr>
+      </w:pPr>
+    </w:p>
+    <w:p>
+      <w:pPr>
+        <w:rPr>
+          <w:sz w:val="24"/>
+          <w:szCs w:val="24"/>
+        </w:rPr>
+      </w:pPr>
+      <w:r>
+        <w:rPr>
+          <w:b/>
+          <w:bCs/>
+          <w:sz w:val="24"/>
+          <w:szCs w:val="24"/>
+        </w:rPr>
+        <w:t>Software Name</w:t>
+      </w:r>
+      <w:r>
+        <w:rPr>
+          <w:sz w:val="24"/>
+          <w:szCs w:val="24"/>
+        </w:rPr>
+        <w:t xml:space="preserve">: </w:t>
+      </w:r>
+      <w:r>
+        <w:rPr>
+          <w:sz w:val="24"/>
+          <w:szCs w:val="24"/>
+        </w:rPr>
+        <w:t xml:space="preserve">  </w:t>
+      </w:r>
+      <w:r>
+        <w:rPr>
+          <w:sz w:val="24"/>
+          <w:szCs w:val="24"/>
+        </w:rPr>
+        <w:t>Corey’s Knick Knacks Inventory Management System Documentation</w:t>
+      </w:r>
+    </w:p>
+    <w:p>
+      <w:pPr>
+        <w:rPr>
+          <w:sz w:val="24"/>
+          <w:szCs w:val="24"/>
+        </w:rPr>
+      </w:pPr>
+      <w:r>
+        <w:rPr>
+          <w:b/>
+          <w:bCs/>
+          <w:sz w:val="24"/>
+          <w:szCs w:val="24"/>
+        </w:rPr>
+        <w:t>Version:</w:t>
+      </w:r>
+      <w:r>
+        <w:rPr>
+          <w:sz w:val="24"/>
+          <w:szCs w:val="24"/>
+        </w:rPr>
+        <w:t xml:space="preserve"> </w:t>
+      </w:r>
+      <w:r>
+        <w:rPr>
+          <w:sz w:val="24"/>
+          <w:szCs w:val="24"/>
+        </w:rPr>
+        <w:t xml:space="preserve"> </w:t>
+      </w:r>
+      <w:r>
+        <w:rPr>
+          <w:sz w:val="24"/>
+          <w:szCs w:val="24"/>
+        </w:rPr>
+        <w:t>1.0</w:t>
+      </w:r>
+    </w:p>
+    <w:p>
+      <w:pPr>
+        <w:rPr>
+          <w:sz w:val="24"/>
+          <w:szCs w:val="24"/>
+        </w:rPr>
+      </w:pPr>
+      <w:r>
+        <w:rPr>
+          <w:b/>
+          <w:bCs/>
+          <w:sz w:val="24"/>
+          <w:szCs w:val="24"/>
+        </w:rPr>
+        <w:t xml:space="preserve">Date: </w:t>
+      </w:r>
+      <w:r>
+        <w:rPr>
+          <w:b/>
+          <w:bCs/>
+          <w:sz w:val="24"/>
+          <w:szCs w:val="24"/>
+        </w:rPr>
+        <w:t xml:space="preserve"> </w:t>
+      </w:r>
+      <w:r>
+        <w:rPr>
+          <w:sz w:val="24"/>
+          <w:szCs w:val="24"/>
+        </w:rPr>
+        <w:t>November 8, 2022</w:t>
+      </w:r>
+    </w:p>
+    <w:p>
+      <w:pPr>
+        <w:rPr>
+          <w:sz w:val="24"/>
+          <w:szCs w:val="24"/>
+        </w:rPr>
+      </w:pPr>
+    </w:p>
+    <w:p>
+      <w:pPr>
+        <w:rPr>
+          <w:b/>
+          <w:bCs/>
+          <w:sz w:val="24"/>
+          <w:szCs w:val="24"/>
+        </w:rPr>
+      </w:pPr>
+      <w:r>
+        <w:rPr>
+          <w:b/>
+          <w:bCs/>
           <w:sz w:val="24"/>
           <w:szCs w:val="24"/>
         </w:rPr>
@@ -145,12 +175,16 @@
           <w:numId w:val="1"/>
         </w:numPr>
         <w:rPr>
-          <w:sz w:val="24"/>
-          <w:szCs w:val="24"/>
-        </w:rPr>
-      </w:pPr>
-      <w:r>
-        <w:rPr>
+          <w:b/>
+          <w:bCs/>
+          <w:sz w:val="24"/>
+          <w:szCs w:val="24"/>
+        </w:rPr>
+      </w:pPr>
+      <w:r>
+        <w:rPr>
+          <w:b/>
+          <w:bCs/>
           <w:sz w:val="24"/>
           <w:szCs w:val="24"/>
         </w:rPr>
@@ -165,12 +199,16 @@
           <w:numId w:val="1"/>
         </w:numPr>
         <w:rPr>
-          <w:sz w:val="24"/>
-          <w:szCs w:val="24"/>
-        </w:rPr>
-      </w:pPr>
-      <w:r>
-        <w:rPr>
+          <w:b/>
+          <w:bCs/>
+          <w:sz w:val="24"/>
+          <w:szCs w:val="24"/>
+        </w:rPr>
+      </w:pPr>
+      <w:r>
+        <w:rPr>
+          <w:b/>
+          <w:bCs/>
           <w:sz w:val="24"/>
           <w:szCs w:val="24"/>
         </w:rPr>
@@ -245,83 +283,69 @@
           <w:numId w:val="1"/>
         </w:numPr>
         <w:rPr>
-          <w:sz w:val="24"/>
-          <w:szCs w:val="24"/>
-        </w:rPr>
-      </w:pPr>
-      <w:r>
-        <w:rPr>
-          <w:sz w:val="24"/>
-          <w:szCs w:val="24"/>
-        </w:rPr>
-        <w:t>Tutorials</w:t>
-      </w:r>
-    </w:p>
-    <w:p>
-      <w:pPr>
-        <w:pStyle w:val="ListParagraph"/>
-        <w:rPr>
-          <w:sz w:val="24"/>
-          <w:szCs w:val="24"/>
-        </w:rPr>
-      </w:pPr>
-    </w:p>
-    <w:p>
-      <w:pPr>
-        <w:pStyle w:val="ListParagraph"/>
-        <w:ind w:left="360"/>
-        <w:rPr>
-          <w:sz w:val="24"/>
-          <w:szCs w:val="24"/>
-        </w:rPr>
-      </w:pPr>
-      <w:r>
-        <w:rPr>
-          <w:sz w:val="24"/>
-          <w:szCs w:val="24"/>
-        </w:rPr>
-        <w:t>GIF here – ckk_gui_walkthrough_docs</w:t>
-      </w:r>
-    </w:p>
-    <w:p>
-      <w:pPr>
-        <w:pStyle w:val="ListParagraph"/>
-        <w:ind w:left="360"/>
-        <w:rPr>
-          <w:sz w:val="24"/>
-          <w:szCs w:val="24"/>
-        </w:rPr>
-      </w:pPr>
-    </w:p>
-    <w:p>
-      <w:pPr>
-        <w:pStyle w:val="ListParagraph"/>
-        <w:ind w:left="360"/>
-        <w:rPr>
-          <w:sz w:val="24"/>
-          <w:szCs w:val="24"/>
-        </w:rPr>
-      </w:pPr>
-      <w:r>
-        <w:rPr>
-          <w:sz w:val="24"/>
-          <w:szCs w:val="24"/>
-        </w:rPr>
-        <w:t>GIF here – ckk_</w:t>
-      </w:r>
-      <w:r>
-        <w:rPr>
-          <w:sz w:val="24"/>
-          <w:szCs w:val="24"/>
-        </w:rPr>
-        <w:t>online</w:t>
-      </w:r>
-      <w:r>
-        <w:rPr>
-          <w:sz w:val="24"/>
-          <w:szCs w:val="24"/>
-        </w:rPr>
-        <w:t>_walkthrough_docs</w:t>
+          <w:b/>
+          <w:bCs/>
+          <w:sz w:val="24"/>
+          <w:szCs w:val="24"/>
+        </w:rPr>
+      </w:pPr>
+      <w:r>
+        <w:rPr>
+          <w:b/>
+          <w:bCs/>
+          <w:sz w:val="24"/>
+          <w:szCs w:val="24"/>
+        </w:rPr>
+        <w:t>Tutorial</w:t>
+      </w:r>
+      <w:r>
+        <w:rPr>
+          <w:b/>
+          <w:bCs/>
+          <w:sz w:val="24"/>
+          <w:szCs w:val="24"/>
+        </w:rPr>
+        <w:t>s</w:t>
+      </w:r>
+    </w:p>
+    <w:p>
+      <w:pPr>
+        <w:pStyle w:val="ListParagraph"/>
+        <w:numPr>
+          <w:ilvl w:val="1"/>
+          <w:numId w:val="1"/>
+        </w:numPr>
+        <w:rPr>
+          <w:sz w:val="24"/>
+          <w:szCs w:val="24"/>
+        </w:rPr>
+      </w:pPr>
+      <w:r>
+        <w:rPr>
+          <w:sz w:val="24"/>
+          <w:szCs w:val="24"/>
+        </w:rPr>
+        <w:t>CKK Administrator Desktop Walkthrough</w:t>
+      </w:r>
+    </w:p>
+    <w:p>
+      <w:pPr>
+        <w:pStyle w:val="ListParagraph"/>
+        <w:numPr>
+          <w:ilvl w:val="1"/>
+          <w:numId w:val="1"/>
+        </w:numPr>
+        <w:rPr>
+          <w:sz w:val="24"/>
+          <w:szCs w:val="24"/>
+        </w:rPr>
+      </w:pPr>
+      <w:r>
+        <w:rPr>
+          <w:sz w:val="24"/>
+          <w:szCs w:val="24"/>
+        </w:rPr>
+        <w:t>CKK Online Store Customer Walkthrough</w:t>
       </w:r>
     </w:p>
     <w:p>
@@ -342,12 +366,16 @@
           <w:numId w:val="2"/>
         </w:numPr>
         <w:rPr>
-          <w:sz w:val="24"/>
-          <w:szCs w:val="24"/>
-        </w:rPr>
-      </w:pPr>
-      <w:r>
-        <w:rPr>
+          <w:b/>
+          <w:bCs/>
+          <w:sz w:val="24"/>
+          <w:szCs w:val="24"/>
+        </w:rPr>
+      </w:pPr>
+      <w:r>
+        <w:rPr>
+          <w:b/>
+          <w:bCs/>
           <w:sz w:val="24"/>
           <w:szCs w:val="24"/>
         </w:rPr>
@@ -358,14 +386,1593 @@
       <w:pPr>
         <w:pStyle w:val="ListParagraph"/>
         <w:numPr>
-          <w:ilvl w:val="1"/>
+          <w:ilvl w:val="0"/>
           <w:numId w:val="2"/>
         </w:numPr>
         <w:rPr>
-          <w:sz w:val="24"/>
-          <w:szCs w:val="24"/>
-        </w:rPr>
-      </w:pPr>
+          <w:b/>
+          <w:bCs/>
+          <w:sz w:val="24"/>
+          <w:szCs w:val="24"/>
+        </w:rPr>
+      </w:pPr>
+      <w:r>
+        <w:rPr>
+          <w:b/>
+          <w:bCs/>
+          <w:sz w:val="24"/>
+          <w:szCs w:val="24"/>
+        </w:rPr>
+        <w:t>Additional Resources</w:t>
+      </w:r>
+    </w:p>
+    <w:p>
+      <w:pPr>
+        <w:pStyle w:val="ListParagraph"/>
+        <w:numPr>
+          <w:ilvl w:val="0"/>
+          <w:numId w:val="2"/>
+        </w:numPr>
+        <w:rPr>
+          <w:b/>
+          <w:bCs/>
+          <w:sz w:val="24"/>
+          <w:szCs w:val="24"/>
+        </w:rPr>
+      </w:pPr>
+      <w:r>
+        <w:rPr>
+          <w:b/>
+          <w:bCs/>
+          <w:sz w:val="24"/>
+          <w:szCs w:val="24"/>
+        </w:rPr>
+        <w:t>Customer Support</w:t>
+      </w:r>
+    </w:p>
+    <w:p>
+      <w:pPr>
+        <w:rPr>
+          <w:b/>
+          <w:bCs/>
+          <w:sz w:val="24"/>
+          <w:szCs w:val="24"/>
+        </w:rPr>
+      </w:pPr>
+    </w:p>
+    <w:p>
+      <w:pPr>
+        <w:rPr>
+          <w:b/>
+          <w:bCs/>
+          <w:sz w:val="24"/>
+          <w:szCs w:val="24"/>
+        </w:rPr>
+      </w:pPr>
+    </w:p>
+    <w:p>
+      <w:pPr>
+        <w:rPr>
+          <w:b/>
+          <w:bCs/>
+          <w:sz w:val="28"/>
+          <w:szCs w:val="28"/>
+        </w:rPr>
+      </w:pPr>
+    </w:p>
+    <w:p>
+      <w:pPr>
+        <w:rPr>
+          <w:b/>
+          <w:bCs/>
+          <w:sz w:val="28"/>
+          <w:szCs w:val="28"/>
+        </w:rPr>
+      </w:pPr>
+    </w:p>
+    <w:p>
+      <w:pPr>
+        <w:rPr>
+          <w:b/>
+          <w:bCs/>
+          <w:sz w:val="28"/>
+          <w:szCs w:val="28"/>
+        </w:rPr>
+      </w:pPr>
+    </w:p>
+    <w:p>
+      <w:pPr>
+        <w:rPr>
+          <w:b/>
+          <w:bCs/>
+          <w:sz w:val="28"/>
+          <w:szCs w:val="28"/>
+        </w:rPr>
+      </w:pPr>
+    </w:p>
+    <w:p>
+      <w:pPr>
+        <w:rPr>
+          <w:b/>
+          <w:bCs/>
+          <w:sz w:val="28"/>
+          <w:szCs w:val="28"/>
+        </w:rPr>
+      </w:pPr>
+    </w:p>
+    <w:p>
+      <w:pPr>
+        <w:rPr>
+          <w:b/>
+          <w:bCs/>
+          <w:sz w:val="28"/>
+          <w:szCs w:val="28"/>
+        </w:rPr>
+      </w:pPr>
+    </w:p>
+    <w:p>
+      <w:pPr>
+        <w:rPr>
+          <w:b/>
+          <w:bCs/>
+          <w:sz w:val="28"/>
+          <w:szCs w:val="28"/>
+        </w:rPr>
+      </w:pPr>
+    </w:p>
+    <w:p>
+      <w:pPr>
+        <w:rPr>
+          <w:b/>
+          <w:bCs/>
+          <w:sz w:val="28"/>
+          <w:szCs w:val="28"/>
+        </w:rPr>
+      </w:pPr>
+    </w:p>
+    <w:p>
+      <w:pPr>
+        <w:rPr>
+          <w:b/>
+          <w:bCs/>
+          <w:sz w:val="28"/>
+          <w:szCs w:val="28"/>
+        </w:rPr>
+      </w:pPr>
+    </w:p>
+    <w:p>
+      <w:pPr>
+        <w:rPr>
+          <w:b/>
+          <w:bCs/>
+          <w:sz w:val="28"/>
+          <w:szCs w:val="28"/>
+        </w:rPr>
+      </w:pPr>
+      <w:r>
+        <w:rPr>
+          <w:b/>
+          <w:bCs/>
+          <w:sz w:val="28"/>
+          <w:szCs w:val="28"/>
+        </w:rPr>
+        <w:t>Requirements</w:t>
+      </w:r>
+    </w:p>
+    <w:p>
+      <w:pPr>
+        <w:rPr>
+          <w:sz w:val="24"/>
+          <w:szCs w:val="24"/>
+        </w:rPr>
+      </w:pPr>
+      <w:r>
+        <w:rPr>
+          <w:sz w:val="24"/>
+          <w:szCs w:val="24"/>
+        </w:rPr>
+        <w:t>T</w:t>
+      </w:r>
+      <w:r>
+        <w:rPr>
+          <w:sz w:val="24"/>
+          <w:szCs w:val="24"/>
+        </w:rPr>
+        <w:t xml:space="preserve">he </w:t>
+      </w:r>
+      <w:r>
+        <w:rPr>
+          <w:sz w:val="24"/>
+          <w:szCs w:val="24"/>
+        </w:rPr>
+        <w:t>m</w:t>
+      </w:r>
+      <w:r>
+        <w:rPr>
+          <w:sz w:val="24"/>
+          <w:szCs w:val="24"/>
+        </w:rPr>
+        <w:t xml:space="preserve">inimum </w:t>
+      </w:r>
+      <w:r>
+        <w:rPr>
+          <w:sz w:val="24"/>
+          <w:szCs w:val="24"/>
+        </w:rPr>
+        <w:t>r</w:t>
+      </w:r>
+      <w:r>
+        <w:rPr>
+          <w:sz w:val="24"/>
+          <w:szCs w:val="24"/>
+        </w:rPr>
+        <w:t xml:space="preserve">equirements for </w:t>
+      </w:r>
+      <w:r>
+        <w:rPr>
+          <w:sz w:val="24"/>
+          <w:szCs w:val="24"/>
+        </w:rPr>
+        <w:t>to run CKK Desktop are as follows:</w:t>
+      </w:r>
+    </w:p>
+    <w:p>
+      <w:pPr>
+        <w:pStyle w:val="ListParagraph"/>
+        <w:numPr>
+          <w:ilvl w:val="0"/>
+          <w:numId w:val="3"/>
+        </w:numPr>
+        <w:rPr>
+          <w:sz w:val="24"/>
+          <w:szCs w:val="24"/>
+        </w:rPr>
+      </w:pPr>
+      <w:r>
+        <w:rPr>
+          <w:sz w:val="24"/>
+          <w:szCs w:val="24"/>
+        </w:rPr>
+        <w:t>Processor:1 GHz or faster.</w:t>
+      </w:r>
+    </w:p>
+    <w:p>
+      <w:pPr>
+        <w:pStyle w:val="ListParagraph"/>
+        <w:numPr>
+          <w:ilvl w:val="0"/>
+          <w:numId w:val="3"/>
+        </w:numPr>
+        <w:rPr>
+          <w:sz w:val="24"/>
+          <w:szCs w:val="24"/>
+        </w:rPr>
+      </w:pPr>
+      <w:r>
+        <w:rPr>
+          <w:sz w:val="24"/>
+          <w:szCs w:val="24"/>
+        </w:rPr>
+        <w:t>RAM:1 GB (32-bit) or 2 GB (64-bit)</w:t>
+      </w:r>
+    </w:p>
+    <w:p>
+      <w:pPr>
+        <w:pStyle w:val="ListParagraph"/>
+        <w:numPr>
+          <w:ilvl w:val="0"/>
+          <w:numId w:val="3"/>
+        </w:numPr>
+        <w:rPr>
+          <w:sz w:val="24"/>
+          <w:szCs w:val="24"/>
+        </w:rPr>
+      </w:pPr>
+      <w:r>
+        <w:rPr>
+          <w:sz w:val="24"/>
+          <w:szCs w:val="24"/>
+        </w:rPr>
+        <w:t>Graphics:</w:t>
+      </w:r>
+      <w:r>
+        <w:rPr>
+          <w:sz w:val="24"/>
+          <w:szCs w:val="24"/>
+        </w:rPr>
+        <w:t xml:space="preserve"> </w:t>
+      </w:r>
+      <w:r>
+        <w:rPr>
+          <w:sz w:val="24"/>
+          <w:szCs w:val="24"/>
+        </w:rPr>
+        <w:t>DirectX 9 or later with WDDM 1.0 driver (the latter is the graphics architecture for video drivers)</w:t>
+      </w:r>
+    </w:p>
+    <w:p>
+      <w:pPr>
+        <w:pStyle w:val="ListParagraph"/>
+        <w:numPr>
+          <w:ilvl w:val="0"/>
+          <w:numId w:val="3"/>
+        </w:numPr>
+        <w:rPr>
+          <w:sz w:val="24"/>
+          <w:szCs w:val="24"/>
+        </w:rPr>
+      </w:pPr>
+      <w:r>
+        <w:rPr>
+          <w:sz w:val="24"/>
+          <w:szCs w:val="24"/>
+        </w:rPr>
+        <w:t>Hard disk space:16 GB (32-bit) or 20 GB (64-bit)</w:t>
+      </w:r>
+    </w:p>
+    <w:p>
+      <w:pPr>
+        <w:pStyle w:val="ListParagraph"/>
+        <w:numPr>
+          <w:ilvl w:val="0"/>
+          <w:numId w:val="3"/>
+        </w:numPr>
+        <w:rPr>
+          <w:sz w:val="24"/>
+          <w:szCs w:val="24"/>
+        </w:rPr>
+      </w:pPr>
+      <w:r>
+        <w:rPr>
+          <w:sz w:val="24"/>
+          <w:szCs w:val="24"/>
+        </w:rPr>
+        <w:t>Display:800×600 resolution</w:t>
+      </w:r>
+    </w:p>
+    <w:p>
+      <w:pPr>
+        <w:rPr>
+          <w:sz w:val="24"/>
+          <w:szCs w:val="24"/>
+        </w:rPr>
+      </w:pPr>
+      <w:r>
+        <w:rPr>
+          <w:sz w:val="24"/>
+          <w:szCs w:val="24"/>
+        </w:rPr>
+        <w:t xml:space="preserve">The minimum requirements for to run CKK </w:t>
+      </w:r>
+      <w:r>
+        <w:rPr>
+          <w:sz w:val="24"/>
+          <w:szCs w:val="24"/>
+        </w:rPr>
+        <w:t>Online</w:t>
+      </w:r>
+      <w:r>
+        <w:rPr>
+          <w:sz w:val="24"/>
+          <w:szCs w:val="24"/>
+        </w:rPr>
+        <w:t xml:space="preserve"> are as follows:</w:t>
+      </w:r>
+    </w:p>
+    <w:p>
+      <w:pPr>
+        <w:rPr>
+          <w:b/>
+          <w:bCs/>
+          <w:sz w:val="24"/>
+          <w:szCs w:val="24"/>
+        </w:rPr>
+      </w:pPr>
+      <w:r>
+        <w:rPr>
+          <w:b/>
+          <w:bCs/>
+          <w:sz w:val="24"/>
+          <w:szCs w:val="24"/>
+        </w:rPr>
+        <w:t>PC</w:t>
+      </w:r>
+    </w:p>
+    <w:p>
+      <w:pPr>
+        <w:rPr>
+          <w:sz w:val="24"/>
+          <w:szCs w:val="24"/>
+        </w:rPr>
+      </w:pPr>
+      <w:r>
+        <w:rPr>
+          <w:sz w:val="24"/>
+          <w:szCs w:val="24"/>
+        </w:rPr>
+        <w:t>To use C</w:t>
+      </w:r>
+      <w:r>
+        <w:rPr>
+          <w:sz w:val="24"/>
+          <w:szCs w:val="24"/>
+        </w:rPr>
+        <w:t>KK</w:t>
+      </w:r>
+      <w:r>
+        <w:rPr>
+          <w:sz w:val="24"/>
+          <w:szCs w:val="24"/>
+        </w:rPr>
+        <w:t xml:space="preserve"> </w:t>
+      </w:r>
+      <w:r>
+        <w:rPr>
+          <w:sz w:val="24"/>
+          <w:szCs w:val="24"/>
+        </w:rPr>
+        <w:t xml:space="preserve">in a </w:t>
+      </w:r>
+      <w:r>
+        <w:rPr>
+          <w:sz w:val="24"/>
+          <w:szCs w:val="24"/>
+        </w:rPr>
+        <w:t xml:space="preserve">browser on </w:t>
+      </w:r>
+      <w:r>
+        <w:rPr>
+          <w:b/>
+          <w:bCs/>
+          <w:sz w:val="24"/>
+          <w:szCs w:val="24"/>
+        </w:rPr>
+        <w:t>Windows</w:t>
+      </w:r>
+      <w:r>
+        <w:rPr>
+          <w:sz w:val="24"/>
+          <w:szCs w:val="24"/>
+        </w:rPr>
+        <w:t>, you'll need:</w:t>
+      </w:r>
+    </w:p>
+    <w:p>
+      <w:pPr>
+        <w:pStyle w:val="ListParagraph"/>
+        <w:numPr>
+          <w:ilvl w:val="0"/>
+          <w:numId w:val="4"/>
+        </w:numPr>
+        <w:rPr>
+          <w:sz w:val="24"/>
+          <w:szCs w:val="24"/>
+        </w:rPr>
+      </w:pPr>
+      <w:r>
+        <w:rPr>
+          <w:sz w:val="24"/>
+          <w:szCs w:val="24"/>
+        </w:rPr>
+        <w:t>Windows 7, Windows 8, Windows 8.1, Windows 10 or later</w:t>
+      </w:r>
+    </w:p>
+    <w:p>
+      <w:pPr>
+        <w:pStyle w:val="ListParagraph"/>
+        <w:numPr>
+          <w:ilvl w:val="0"/>
+          <w:numId w:val="4"/>
+        </w:numPr>
+        <w:rPr>
+          <w:sz w:val="24"/>
+          <w:szCs w:val="24"/>
+        </w:rPr>
+      </w:pPr>
+      <w:r>
+        <w:rPr>
+          <w:sz w:val="24"/>
+          <w:szCs w:val="24"/>
+        </w:rPr>
+        <w:t>An Intel Pentium 4 processor or later that's SSE3 capable</w:t>
+      </w:r>
+    </w:p>
+    <w:p>
+      <w:pPr>
+        <w:ind w:left="360"/>
+        <w:rPr>
+          <w:sz w:val="24"/>
+          <w:szCs w:val="24"/>
+        </w:rPr>
+      </w:pPr>
+      <w:r>
+        <w:rPr>
+          <w:sz w:val="24"/>
+          <w:szCs w:val="24"/>
+        </w:rPr>
+        <w:t xml:space="preserve">*  </w:t>
+      </w:r>
+      <w:r>
+        <w:rPr>
+          <w:sz w:val="24"/>
+          <w:szCs w:val="24"/>
+        </w:rPr>
+        <w:t>Note: Servers require Windows Server 2008 R2, Windows Server 2012, Windows Server 2012 R2, or Windows Server 2016.</w:t>
+      </w:r>
+    </w:p>
+    <w:p>
+      <w:pPr>
+        <w:rPr>
+          <w:b/>
+          <w:bCs/>
+          <w:sz w:val="24"/>
+          <w:szCs w:val="24"/>
+        </w:rPr>
+      </w:pPr>
+      <w:r>
+        <w:rPr>
+          <w:b/>
+          <w:bCs/>
+          <w:sz w:val="24"/>
+          <w:szCs w:val="24"/>
+        </w:rPr>
+        <w:t>Mac</w:t>
+      </w:r>
+    </w:p>
+    <w:p>
+      <w:pPr>
+        <w:rPr>
+          <w:sz w:val="24"/>
+          <w:szCs w:val="24"/>
+        </w:rPr>
+      </w:pPr>
+      <w:r>
+        <w:rPr>
+          <w:sz w:val="24"/>
+          <w:szCs w:val="24"/>
+        </w:rPr>
+        <w:t>To use Chrome browser on Mac, you'll need:</w:t>
+      </w:r>
+    </w:p>
+    <w:p>
+      <w:pPr>
+        <w:pStyle w:val="ListParagraph"/>
+        <w:numPr>
+          <w:ilvl w:val="0"/>
+          <w:numId w:val="5"/>
+        </w:numPr>
+        <w:rPr>
+          <w:sz w:val="24"/>
+          <w:szCs w:val="24"/>
+        </w:rPr>
+      </w:pPr>
+      <w:r>
+        <w:rPr>
+          <w:sz w:val="24"/>
+          <w:szCs w:val="24"/>
+        </w:rPr>
+        <w:t>macOS High Sierra 10.13 or later</w:t>
+      </w:r>
+    </w:p>
+    <w:p>
+      <w:pPr>
+        <w:rPr>
+          <w:b/>
+          <w:bCs/>
+          <w:sz w:val="24"/>
+          <w:szCs w:val="24"/>
+        </w:rPr>
+      </w:pPr>
+      <w:r>
+        <w:rPr>
+          <w:b/>
+          <w:bCs/>
+          <w:sz w:val="24"/>
+          <w:szCs w:val="24"/>
+        </w:rPr>
+        <w:t>Linux</w:t>
+      </w:r>
+    </w:p>
+    <w:p>
+      <w:pPr>
+        <w:rPr>
+          <w:sz w:val="24"/>
+          <w:szCs w:val="24"/>
+        </w:rPr>
+      </w:pPr>
+      <w:r>
+        <w:rPr>
+          <w:sz w:val="24"/>
+          <w:szCs w:val="24"/>
+        </w:rPr>
+        <w:t>To use Chrome browser on Linux, you'll need:</w:t>
+      </w:r>
+    </w:p>
+    <w:p>
+      <w:pPr>
+        <w:pStyle w:val="ListParagraph"/>
+        <w:numPr>
+          <w:ilvl w:val="0"/>
+          <w:numId w:val="5"/>
+        </w:numPr>
+        <w:rPr>
+          <w:sz w:val="24"/>
+          <w:szCs w:val="24"/>
+        </w:rPr>
+      </w:pPr>
+      <w:r>
+        <w:rPr>
+          <w:sz w:val="24"/>
+          <w:szCs w:val="24"/>
+        </w:rPr>
+        <w:t>64-bit Ubuntu 18.04+, Debian 10+, openSUSE 15.2+, or Fedora Linux 32+</w:t>
+      </w:r>
+    </w:p>
+    <w:p>
+      <w:pPr>
+        <w:pStyle w:val="ListParagraph"/>
+        <w:numPr>
+          <w:ilvl w:val="0"/>
+          <w:numId w:val="5"/>
+        </w:numPr>
+        <w:rPr>
+          <w:sz w:val="24"/>
+          <w:szCs w:val="24"/>
+        </w:rPr>
+      </w:pPr>
+      <w:r>
+        <w:rPr>
+          <w:sz w:val="24"/>
+          <w:szCs w:val="24"/>
+        </w:rPr>
+        <w:t>An Intel Pentium 4 processor or later that's SSE3 capable</w:t>
+      </w:r>
+    </w:p>
+    <w:p>
+      <w:pPr>
+        <w:rPr>
+          <w:sz w:val="24"/>
+          <w:szCs w:val="24"/>
+        </w:rPr>
+      </w:pPr>
+    </w:p>
+    <w:p>
+      <w:pPr>
+        <w:rPr>
+          <w:b/>
+          <w:bCs/>
+          <w:sz w:val="28"/>
+          <w:szCs w:val="28"/>
+        </w:rPr>
+      </w:pPr>
+    </w:p>
+    <w:p>
+      <w:pPr>
+        <w:rPr>
+          <w:b/>
+          <w:bCs/>
+          <w:sz w:val="28"/>
+          <w:szCs w:val="28"/>
+        </w:rPr>
+      </w:pPr>
+    </w:p>
+    <w:p>
+      <w:pPr>
+        <w:rPr>
+          <w:b/>
+          <w:bCs/>
+          <w:sz w:val="28"/>
+          <w:szCs w:val="28"/>
+        </w:rPr>
+      </w:pPr>
+    </w:p>
+    <w:p>
+      <w:pPr>
+        <w:rPr>
+          <w:b/>
+          <w:bCs/>
+          <w:sz w:val="28"/>
+          <w:szCs w:val="28"/>
+        </w:rPr>
+      </w:pPr>
+    </w:p>
+    <w:p>
+      <w:pPr>
+        <w:rPr>
+          <w:b/>
+          <w:bCs/>
+          <w:sz w:val="28"/>
+          <w:szCs w:val="28"/>
+        </w:rPr>
+      </w:pPr>
+    </w:p>
+    <w:p>
+      <w:pPr>
+        <w:rPr>
+          <w:b/>
+          <w:bCs/>
+          <w:sz w:val="28"/>
+          <w:szCs w:val="28"/>
+        </w:rPr>
+      </w:pPr>
+      <w:r>
+        <w:rPr>
+          <w:b/>
+          <w:bCs/>
+          <w:sz w:val="28"/>
+          <w:szCs w:val="28"/>
+        </w:rPr>
+        <w:lastRenderedPageBreak/>
+        <w:t>How-to Guide</w:t>
+      </w:r>
+    </w:p>
+    <w:p>
+      <w:pPr>
+        <w:rPr>
+          <w:sz w:val="24"/>
+          <w:szCs w:val="24"/>
+        </w:rPr>
+      </w:pPr>
+      <w:r>
+        <w:rPr>
+          <w:sz w:val="24"/>
+          <w:szCs w:val="24"/>
+        </w:rPr>
+        <w:t xml:space="preserve">Step 1 </w:t>
+      </w:r>
+      <w:r>
+        <w:rPr>
+          <w:sz w:val="24"/>
+          <w:szCs w:val="24"/>
+        </w:rPr>
+        <w:t>–</w:t>
+      </w:r>
+      <w:r>
+        <w:rPr>
+          <w:sz w:val="24"/>
+          <w:szCs w:val="24"/>
+        </w:rPr>
+        <w:t xml:space="preserve"> </w:t>
+      </w:r>
+      <w:r>
+        <w:rPr>
+          <w:sz w:val="24"/>
+          <w:szCs w:val="24"/>
+        </w:rPr>
+        <w:t>Install, s</w:t>
+      </w:r>
+      <w:r>
+        <w:rPr>
+          <w:sz w:val="24"/>
+          <w:szCs w:val="24"/>
+        </w:rPr>
+        <w:t>tart up and login</w:t>
+      </w:r>
+    </w:p>
+    <w:p>
+      <w:pPr>
+        <w:pStyle w:val="ListParagraph"/>
+        <w:numPr>
+          <w:ilvl w:val="0"/>
+          <w:numId w:val="6"/>
+        </w:numPr>
+        <w:rPr>
+          <w:sz w:val="24"/>
+          <w:szCs w:val="24"/>
+        </w:rPr>
+      </w:pPr>
+      <w:r>
+        <w:rPr>
+          <w:sz w:val="24"/>
+          <w:szCs w:val="24"/>
+        </w:rPr>
+        <w:t xml:space="preserve">Download the program from our </w:t>
+      </w:r>
+      <w:hyperlink r:id="rId5" w:history="1">
+        <w:r>
+          <w:rPr>
+            <w:rStyle w:val="Hyperlink"/>
+            <w:sz w:val="24"/>
+            <w:szCs w:val="24"/>
+          </w:rPr>
+          <w:t>https://www.coreysknickkacks.com/Administrators/Download</w:t>
+        </w:r>
+      </w:hyperlink>
+      <w:r>
+        <w:rPr>
+          <w:sz w:val="24"/>
+          <w:szCs w:val="24"/>
+        </w:rPr>
+        <w:t xml:space="preserve"> page.</w:t>
+      </w:r>
+    </w:p>
+    <w:p>
+      <w:pPr>
+        <w:pStyle w:val="ListParagraph"/>
+        <w:numPr>
+          <w:ilvl w:val="0"/>
+          <w:numId w:val="6"/>
+        </w:numPr>
+        <w:rPr>
+          <w:sz w:val="24"/>
+          <w:szCs w:val="24"/>
+        </w:rPr>
+      </w:pPr>
+      <w:r>
+        <w:rPr>
+          <w:sz w:val="24"/>
+          <w:szCs w:val="24"/>
+        </w:rPr>
+        <w:t>Click the download in a notification in your browser and install will begin immediately.</w:t>
+      </w:r>
+    </w:p>
+    <w:p>
+      <w:pPr>
+        <w:pStyle w:val="ListParagraph"/>
+        <w:numPr>
+          <w:ilvl w:val="0"/>
+          <w:numId w:val="6"/>
+        </w:numPr>
+        <w:rPr>
+          <w:sz w:val="24"/>
+          <w:szCs w:val="24"/>
+        </w:rPr>
+      </w:pPr>
+      <w:r>
+        <w:rPr>
+          <w:sz w:val="24"/>
+          <w:szCs w:val="24"/>
+        </w:rPr>
+        <w:t xml:space="preserve">When using Windows, which we recommend, click Windows start and or search for CKK.  Or, if you selected the “Create desktop icon” checkbox at the time of installation, double-click on your CKK toolbox desktop icon. </w:t>
+      </w:r>
+    </w:p>
+    <w:p>
+      <w:pPr>
+        <w:pStyle w:val="ListParagraph"/>
+        <w:numPr>
+          <w:ilvl w:val="0"/>
+          <w:numId w:val="6"/>
+        </w:numPr>
+        <w:rPr>
+          <w:sz w:val="24"/>
+          <w:szCs w:val="24"/>
+        </w:rPr>
+      </w:pPr>
+      <w:r>
+        <w:rPr>
+          <w:sz w:val="24"/>
+          <w:szCs w:val="24"/>
+        </w:rPr>
+        <w:t xml:space="preserve">A splash page will </w:t>
+      </w:r>
+      <w:r>
+        <w:rPr>
+          <w:sz w:val="24"/>
+          <w:szCs w:val="24"/>
+        </w:rPr>
+        <w:t>appear as the program loads up.</w:t>
+      </w:r>
+    </w:p>
+    <w:p>
+      <w:pPr>
+        <w:pStyle w:val="ListParagraph"/>
+        <w:numPr>
+          <w:ilvl w:val="0"/>
+          <w:numId w:val="6"/>
+        </w:numPr>
+        <w:rPr>
+          <w:sz w:val="24"/>
+          <w:szCs w:val="24"/>
+        </w:rPr>
+      </w:pPr>
+      <w:r>
+        <w:rPr>
+          <w:sz w:val="24"/>
+          <w:szCs w:val="24"/>
+        </w:rPr>
+        <w:t>At the initial login screen, please enter “admin” for username and password.</w:t>
+      </w:r>
+    </w:p>
+    <w:p>
+      <w:pPr>
+        <w:pStyle w:val="ListParagraph"/>
+        <w:numPr>
+          <w:ilvl w:val="0"/>
+          <w:numId w:val="6"/>
+        </w:numPr>
+        <w:rPr>
+          <w:sz w:val="24"/>
+          <w:szCs w:val="24"/>
+        </w:rPr>
+      </w:pPr>
+      <w:r>
+        <w:rPr>
+          <w:sz w:val="24"/>
+          <w:szCs w:val="24"/>
+        </w:rPr>
+        <w:t xml:space="preserve">Once, you have completed the initial setup and installation, we recommend deleting the default admin user account and creating unique </w:t>
+      </w:r>
+      <w:r>
+        <w:rPr>
+          <w:sz w:val="24"/>
+          <w:szCs w:val="24"/>
+        </w:rPr>
+        <w:t>usernames</w:t>
+      </w:r>
+      <w:r>
+        <w:rPr>
+          <w:sz w:val="24"/>
+          <w:szCs w:val="24"/>
+        </w:rPr>
+        <w:t xml:space="preserve"> relevant to business requirements.</w:t>
+      </w:r>
+    </w:p>
+    <w:p>
+      <w:pPr>
+        <w:rPr>
+          <w:sz w:val="24"/>
+          <w:szCs w:val="24"/>
+        </w:rPr>
+      </w:pPr>
+      <w:r>
+        <w:rPr>
+          <w:sz w:val="24"/>
+          <w:szCs w:val="24"/>
+        </w:rPr>
+        <w:t>Step 2 – Add, edit and remove products</w:t>
+      </w:r>
+    </w:p>
+    <w:p>
+      <w:pPr>
+        <w:pStyle w:val="ListParagraph"/>
+        <w:numPr>
+          <w:ilvl w:val="0"/>
+          <w:numId w:val="7"/>
+        </w:numPr>
+        <w:rPr>
+          <w:sz w:val="24"/>
+          <w:szCs w:val="24"/>
+        </w:rPr>
+      </w:pPr>
+      <w:r>
+        <w:rPr>
+          <w:sz w:val="24"/>
+          <w:szCs w:val="24"/>
+        </w:rPr>
+        <w:t>Following login, the “Product Manager” GUI will open.</w:t>
+      </w:r>
+    </w:p>
+    <w:p>
+      <w:pPr>
+        <w:pStyle w:val="ListParagraph"/>
+        <w:numPr>
+          <w:ilvl w:val="0"/>
+          <w:numId w:val="7"/>
+        </w:numPr>
+        <w:rPr>
+          <w:sz w:val="24"/>
+          <w:szCs w:val="24"/>
+        </w:rPr>
+      </w:pPr>
+      <w:r>
+        <w:rPr>
+          <w:sz w:val="24"/>
+          <w:szCs w:val="24"/>
+        </w:rPr>
+        <w:t>At the “Product Manager” GUI, you may enter new products in the fields below the “Products list” grid-view (center screen</w:t>
+      </w:r>
+      <w:r>
+        <w:rPr>
+          <w:sz w:val="24"/>
+          <w:szCs w:val="24"/>
+        </w:rPr>
+        <w:t>, see figure 1.1</w:t>
+      </w:r>
+      <w:r>
+        <w:rPr>
+          <w:sz w:val="24"/>
+          <w:szCs w:val="24"/>
+        </w:rPr>
+        <w:t>).</w:t>
+      </w:r>
+    </w:p>
+    <w:p>
+      <w:pPr>
+        <w:pStyle w:val="ListParagraph"/>
+        <w:keepNext/>
+      </w:pPr>
+      <w:r>
+        <w:rPr>
+          <w:noProof/>
+        </w:rPr>
+        <w:drawing>
+          <wp:inline distT="0" distB="0" distL="0" distR="0" wp14:anchorId="4D46957B" wp14:editId="3A1388CF">
+            <wp:extent cx="5181600" cy="2996028"/>
+            <wp:effectExtent l="0" t="0" r="0" b="0"/>
+            <wp:docPr id="2" name="Picture 2" descr="A picture containing graphical user interface&#10;&#10;Description automatically generated"/>
+            <wp:cNvGraphicFramePr>
+              <a:graphicFrameLocks xmlns:a="http://schemas.openxmlformats.org/drawingml/2006/main" noChangeAspect="1"/>
+            </wp:cNvGraphicFramePr>
+            <a:graphic xmlns:a="http://schemas.openxmlformats.org/drawingml/2006/main">
+              <a:graphicData uri="http://schemas.openxmlformats.org/drawingml/2006/picture">
+                <pic:pic xmlns:pic="http://schemas.openxmlformats.org/drawingml/2006/picture">
+                  <pic:nvPicPr>
+                    <pic:cNvPr id="2" name="Picture 2" descr="A picture containing graphical user interface&#10;&#10;Description automatically generated"/>
+                    <pic:cNvPicPr/>
+                  </pic:nvPicPr>
+                  <pic:blipFill>
+                    <a:blip r:embed="rId6"/>
+                    <a:stretch>
+                      <a:fillRect/>
+                    </a:stretch>
+                  </pic:blipFill>
+                  <pic:spPr>
+                    <a:xfrm>
+                      <a:off x="0" y="0"/>
+                      <a:ext cx="5195277" cy="3003936"/>
+                    </a:xfrm>
+                    <a:prstGeom prst="rect">
+                      <a:avLst/>
+                    </a:prstGeom>
+                  </pic:spPr>
+                </pic:pic>
+              </a:graphicData>
+            </a:graphic>
+          </wp:inline>
+        </w:drawing>
+      </w:r>
+    </w:p>
+    <w:p>
+      <w:pPr>
+        <w:pStyle w:val="Caption"/>
+        <w:jc w:val="center"/>
+        <w:rPr>
+          <w:sz w:val="24"/>
+          <w:szCs w:val="24"/>
+        </w:rPr>
+      </w:pPr>
+      <w:r>
+        <w:t xml:space="preserve">Figure </w:t>
+      </w:r>
+      <w:fldSimple w:instr=" SEQ Figure \* ARABIC ">
+        <w:r>
+          <w:rPr>
+            <w:noProof/>
+          </w:rPr>
+          <w:t>1</w:t>
+        </w:r>
+      </w:fldSimple>
+      <w:r>
+        <w:t>.1</w:t>
+      </w:r>
+    </w:p>
+    <w:p>
+      <w:pPr>
+        <w:pStyle w:val="ListParagraph"/>
+        <w:numPr>
+          <w:ilvl w:val="0"/>
+          <w:numId w:val="7"/>
+        </w:numPr>
+        <w:rPr>
+          <w:sz w:val="24"/>
+          <w:szCs w:val="24"/>
+        </w:rPr>
+      </w:pPr>
+      <w:r>
+        <w:rPr>
+          <w:sz w:val="24"/>
+          <w:szCs w:val="24"/>
+        </w:rPr>
+        <w:t>There is no need to enter the ID number of a new product as these will populate by default preventing the creation of products with identical IDs</w:t>
+      </w:r>
+    </w:p>
+    <w:p>
+      <w:pPr>
+        <w:pStyle w:val="ListParagraph"/>
+        <w:numPr>
+          <w:ilvl w:val="0"/>
+          <w:numId w:val="7"/>
+        </w:numPr>
+        <w:rPr>
+          <w:sz w:val="24"/>
+          <w:szCs w:val="24"/>
+        </w:rPr>
+      </w:pPr>
+      <w:r>
+        <w:rPr>
+          <w:sz w:val="24"/>
+          <w:szCs w:val="24"/>
+        </w:rPr>
+        <w:t>Edit a product by clicking on it in the “Product list” grid-view and selecting and editing in the fields below with whatever relevant information you wish to add.</w:t>
+      </w:r>
+    </w:p>
+    <w:p>
+      <w:pPr>
+        <w:pStyle w:val="ListParagraph"/>
+        <w:numPr>
+          <w:ilvl w:val="0"/>
+          <w:numId w:val="7"/>
+        </w:numPr>
+        <w:rPr>
+          <w:sz w:val="24"/>
+          <w:szCs w:val="24"/>
+        </w:rPr>
+      </w:pPr>
+      <w:r>
+        <w:rPr>
+          <w:sz w:val="24"/>
+          <w:szCs w:val="24"/>
+        </w:rPr>
+        <w:lastRenderedPageBreak/>
+        <w:t xml:space="preserve">Remove a product by selecting the product desired for removal in the “Products list” grid-view and when it </w:t>
+      </w:r>
+      <w:r>
+        <w:rPr>
+          <w:sz w:val="24"/>
+          <w:szCs w:val="24"/>
+        </w:rPr>
+        <w:t>appears in the fields, click the delete button</w:t>
+      </w:r>
+      <w:r>
+        <w:rPr>
+          <w:sz w:val="24"/>
+          <w:szCs w:val="24"/>
+        </w:rPr>
+        <w:t xml:space="preserve">  </w:t>
+      </w:r>
+    </w:p>
+    <w:p>
+      <w:pPr>
+        <w:rPr>
+          <w:sz w:val="24"/>
+          <w:szCs w:val="24"/>
+        </w:rPr>
+      </w:pPr>
+      <w:r>
+        <w:rPr>
+          <w:sz w:val="24"/>
+          <w:szCs w:val="24"/>
+        </w:rPr>
+        <w:t>Step 3 – Online store purchase of products</w:t>
+      </w:r>
+    </w:p>
+    <w:p>
+      <w:pPr>
+        <w:pStyle w:val="ListParagraph"/>
+        <w:numPr>
+          <w:ilvl w:val="0"/>
+          <w:numId w:val="8"/>
+        </w:numPr>
+        <w:rPr>
+          <w:sz w:val="24"/>
+          <w:szCs w:val="24"/>
+        </w:rPr>
+      </w:pPr>
+      <w:r>
+        <w:rPr>
+          <w:sz w:val="24"/>
+          <w:szCs w:val="24"/>
+        </w:rPr>
+        <w:t xml:space="preserve">To purchase products at the Corey’s Knick Knacks online store, go to </w:t>
+      </w:r>
+      <w:hyperlink r:id="rId7" w:history="1">
+        <w:r>
+          <w:rPr>
+            <w:rStyle w:val="Hyperlink"/>
+            <w:sz w:val="24"/>
+            <w:szCs w:val="24"/>
+          </w:rPr>
+          <w:t>https://www.coreysknickkacks.com</w:t>
+        </w:r>
+      </w:hyperlink>
+    </w:p>
+    <w:p>
+      <w:pPr>
+        <w:pStyle w:val="ListParagraph"/>
+        <w:numPr>
+          <w:ilvl w:val="0"/>
+          <w:numId w:val="8"/>
+        </w:numPr>
+        <w:rPr>
+          <w:sz w:val="24"/>
+          <w:szCs w:val="24"/>
+        </w:rPr>
+      </w:pPr>
+      <w:r>
+        <w:rPr>
+          <w:sz w:val="24"/>
+          <w:szCs w:val="24"/>
+        </w:rPr>
+        <w:t>Click on the “Shopping Cart” link on the top navigation bar to go to a page displaying products for purchase (see figure 1.2)</w:t>
+      </w:r>
+    </w:p>
+    <w:p>
+      <w:pPr>
+        <w:keepNext/>
+        <w:ind w:firstLine="720"/>
+      </w:pPr>
+      <w:r>
+        <w:rPr>
+          <w:noProof/>
+        </w:rPr>
+        <w:drawing>
+          <wp:inline distT="0" distB="0" distL="0" distR="0" wp14:anchorId="247EB002" wp14:editId="3A6619ED">
+            <wp:extent cx="5155894" cy="3429000"/>
+            <wp:effectExtent l="0" t="0" r="6985" b="0"/>
+            <wp:docPr id="1" name="Picture 1" descr="Graphical user interface, text, application&#10;&#10;Description automatically generated"/>
+            <wp:cNvGraphicFramePr>
+              <a:graphicFrameLocks xmlns:a="http://schemas.openxmlformats.org/drawingml/2006/main" noChangeAspect="1"/>
+            </wp:cNvGraphicFramePr>
+            <a:graphic xmlns:a="http://schemas.openxmlformats.org/drawingml/2006/main">
+              <a:graphicData uri="http://schemas.openxmlformats.org/drawingml/2006/picture">
+                <pic:pic xmlns:pic="http://schemas.openxmlformats.org/drawingml/2006/picture">
+                  <pic:nvPicPr>
+                    <pic:cNvPr id="1" name="Picture 1" descr="Graphical user interface, text, application&#10;&#10;Description automatically generated"/>
+                    <pic:cNvPicPr/>
+                  </pic:nvPicPr>
+                  <pic:blipFill>
+                    <a:blip r:embed="rId8"/>
+                    <a:stretch>
+                      <a:fillRect/>
+                    </a:stretch>
+                  </pic:blipFill>
+                  <pic:spPr>
+                    <a:xfrm>
+                      <a:off x="0" y="0"/>
+                      <a:ext cx="5161194" cy="3432525"/>
+                    </a:xfrm>
+                    <a:prstGeom prst="rect">
+                      <a:avLst/>
+                    </a:prstGeom>
+                  </pic:spPr>
+                </pic:pic>
+              </a:graphicData>
+            </a:graphic>
+          </wp:inline>
+        </w:drawing>
+      </w:r>
+    </w:p>
+    <w:p>
+      <w:pPr>
+        <w:pStyle w:val="Caption"/>
+        <w:jc w:val="center"/>
+        <w:rPr>
+          <w:sz w:val="24"/>
+          <w:szCs w:val="24"/>
+        </w:rPr>
+      </w:pPr>
+      <w:r>
+        <w:t xml:space="preserve">Figure </w:t>
+      </w:r>
+      <w:fldSimple w:instr=" SEQ Figure \* ARABIC ">
+        <w:r>
+          <w:rPr>
+            <w:noProof/>
+          </w:rPr>
+          <w:t>2</w:t>
+        </w:r>
+      </w:fldSimple>
+      <w:r>
+        <w:t>.2</w:t>
+      </w:r>
+    </w:p>
+    <w:p>
+      <w:pPr>
+        <w:pStyle w:val="ListParagraph"/>
+        <w:numPr>
+          <w:ilvl w:val="0"/>
+          <w:numId w:val="8"/>
+        </w:numPr>
+        <w:rPr>
+          <w:sz w:val="24"/>
+          <w:szCs w:val="24"/>
+        </w:rPr>
+      </w:pPr>
+      <w:r>
+        <w:rPr>
+          <w:sz w:val="24"/>
+          <w:szCs w:val="24"/>
+        </w:rPr>
+        <w:t xml:space="preserve">Click the “+” or “-” spinner below the image and description of the product you wish to purchase to increase or decrease the quantity of items.   </w:t>
+      </w:r>
+    </w:p>
+    <w:p>
+      <w:pPr>
+        <w:pStyle w:val="ListParagraph"/>
+        <w:numPr>
+          <w:ilvl w:val="0"/>
+          <w:numId w:val="8"/>
+        </w:numPr>
+        <w:rPr>
+          <w:sz w:val="24"/>
+          <w:szCs w:val="24"/>
+        </w:rPr>
+      </w:pPr>
+      <w:r>
+        <w:rPr>
+          <w:sz w:val="24"/>
+          <w:szCs w:val="24"/>
+        </w:rPr>
+        <w:t>Click the large  “Check Out - $...” button below the products list to proceed to place the order.</w:t>
+      </w:r>
+    </w:p>
+    <w:p>
+      <w:pPr>
+        <w:pStyle w:val="ListParagraph"/>
+        <w:numPr>
+          <w:ilvl w:val="0"/>
+          <w:numId w:val="8"/>
+        </w:numPr>
+        <w:rPr>
+          <w:sz w:val="24"/>
+          <w:szCs w:val="24"/>
+        </w:rPr>
+      </w:pPr>
+      <w:r>
+        <w:rPr>
+          <w:sz w:val="24"/>
+          <w:szCs w:val="24"/>
+        </w:rPr>
+        <w:t xml:space="preserve">You will see a confirmation screen and an email with the details of the purchase will appear in your inbox. </w:t>
+      </w:r>
+    </w:p>
+    <w:p>
+      <w:pPr>
+        <w:rPr>
+          <w:b/>
+          <w:bCs/>
+          <w:sz w:val="28"/>
+          <w:szCs w:val="28"/>
+        </w:rPr>
+      </w:pPr>
+    </w:p>
+    <w:p>
+      <w:pPr>
+        <w:rPr>
+          <w:b/>
+          <w:bCs/>
+          <w:sz w:val="28"/>
+          <w:szCs w:val="28"/>
+        </w:rPr>
+      </w:pPr>
+    </w:p>
+    <w:p>
+      <w:pPr>
+        <w:rPr>
+          <w:b/>
+          <w:bCs/>
+          <w:sz w:val="28"/>
+          <w:szCs w:val="28"/>
+        </w:rPr>
+      </w:pPr>
+    </w:p>
+    <w:p>
+      <w:pPr>
+        <w:rPr>
+          <w:b/>
+          <w:bCs/>
+          <w:sz w:val="28"/>
+          <w:szCs w:val="28"/>
+        </w:rPr>
+      </w:pPr>
+    </w:p>
+    <w:p>
+      <w:pPr>
+        <w:rPr>
+          <w:b/>
+          <w:bCs/>
+          <w:sz w:val="28"/>
+          <w:szCs w:val="28"/>
+        </w:rPr>
+      </w:pPr>
+    </w:p>
+    <w:p>
+      <w:pPr>
+        <w:rPr>
+          <w:b/>
+          <w:bCs/>
+          <w:sz w:val="28"/>
+          <w:szCs w:val="28"/>
+        </w:rPr>
+      </w:pPr>
+      <w:r>
+        <w:rPr>
+          <w:b/>
+          <w:bCs/>
+          <w:sz w:val="28"/>
+          <w:szCs w:val="28"/>
+        </w:rPr>
+        <w:t>Tutorials</w:t>
+      </w:r>
+    </w:p>
+    <w:p>
+      <w:pPr>
+        <w:rPr>
+          <w:b/>
+          <w:bCs/>
+          <w:sz w:val="24"/>
+          <w:szCs w:val="24"/>
+        </w:rPr>
+      </w:pPr>
+      <w:r>
+        <w:rPr>
+          <w:b/>
+          <w:bCs/>
+          <w:sz w:val="24"/>
+          <w:szCs w:val="24"/>
+        </w:rPr>
+        <w:t>CKK Administrator Desktop Walkthrough</w:t>
+      </w:r>
+    </w:p>
+    <w:p>
+      <w:pPr>
+        <w:rPr>
+          <w:sz w:val="24"/>
+          <w:szCs w:val="24"/>
+        </w:rPr>
+      </w:pPr>
+      <w:r>
+        <w:rPr>
+          <w:noProof/>
+          <w:sz w:val="24"/>
+          <w:szCs w:val="24"/>
+        </w:rPr>
+        <w:drawing>
+          <wp:inline distT="0" distB="0" distL="0" distR="0" wp14:anchorId="139F388D" wp14:editId="279EE6F8">
+            <wp:extent cx="5943600" cy="3192145"/>
+            <wp:effectExtent l="0" t="0" r="0" b="8255"/>
+            <wp:docPr id="3" name="Picture 3" descr="A screenshot of a computer&#10;&#10;Description automatically generated with medium confidence"/>
+            <wp:cNvGraphicFramePr>
+              <a:graphicFrameLocks xmlns:a="http://schemas.openxmlformats.org/drawingml/2006/main" noChangeAspect="1"/>
+            </wp:cNvGraphicFramePr>
+            <a:graphic xmlns:a="http://schemas.openxmlformats.org/drawingml/2006/main">
+              <a:graphicData uri="http://schemas.openxmlformats.org/drawingml/2006/picture">
+                <pic:pic xmlns:pic="http://schemas.openxmlformats.org/drawingml/2006/picture">
+                  <pic:nvPicPr>
+                    <pic:cNvPr id="3" name="Picture 3" descr="A screenshot of a computer&#10;&#10;Description automatically generated with medium confidence"/>
+                    <pic:cNvPicPr/>
+                  </pic:nvPicPr>
+                  <pic:blipFill>
+                    <a:blip r:embed="rId9" cstate="print">
+                      <a:extLst>
+                        <a:ext uri="{28A0092B-C50C-407E-A947-70E740481C1C}">
+                          <a14:useLocalDpi xmlns:a14="http://schemas.microsoft.com/office/drawing/2010/main" val="0"/>
+                        </a:ext>
+                      </a:extLst>
+                    </a:blip>
+                    <a:stretch>
+                      <a:fillRect/>
+                    </a:stretch>
+                  </pic:blipFill>
+                  <pic:spPr>
+                    <a:xfrm>
+                      <a:off x="0" y="0"/>
+                      <a:ext cx="5943600" cy="3192145"/>
+                    </a:xfrm>
+                    <a:prstGeom prst="rect">
+                      <a:avLst/>
+                    </a:prstGeom>
+                  </pic:spPr>
+                </pic:pic>
+              </a:graphicData>
+            </a:graphic>
+          </wp:inline>
+        </w:drawing>
+      </w:r>
+    </w:p>
+    <w:p>
+      <w:pPr>
+        <w:rPr>
+          <w:b/>
+          <w:bCs/>
+          <w:sz w:val="24"/>
+          <w:szCs w:val="24"/>
+        </w:rPr>
+      </w:pPr>
+      <w:r>
+        <w:rPr>
+          <w:b/>
+          <w:bCs/>
+          <w:sz w:val="24"/>
+          <w:szCs w:val="24"/>
+        </w:rPr>
+        <w:t>CKK Online Store Customer Walkthrough</w:t>
+      </w:r>
+    </w:p>
+    <w:p>
+      <w:pPr>
+        <w:rPr>
+          <w:b/>
+          <w:bCs/>
+          <w:sz w:val="28"/>
+          <w:szCs w:val="28"/>
+        </w:rPr>
+      </w:pPr>
+      <w:r>
+        <w:rPr>
+          <w:b/>
+          <w:bCs/>
+          <w:noProof/>
+          <w:sz w:val="28"/>
+          <w:szCs w:val="28"/>
+        </w:rPr>
+        <w:lastRenderedPageBreak/>
+        <w:drawing>
+          <wp:inline distT="0" distB="0" distL="0" distR="0" wp14:anchorId="72675CB5" wp14:editId="15D1705E">
+            <wp:extent cx="5943600" cy="3648075"/>
+            <wp:effectExtent l="0" t="0" r="0" b="9525"/>
+            <wp:docPr id="4" name="Picture 4" descr="Text&#10;&#10;Description automatically generated"/>
+            <wp:cNvGraphicFramePr>
+              <a:graphicFrameLocks xmlns:a="http://schemas.openxmlformats.org/drawingml/2006/main" noChangeAspect="1"/>
+            </wp:cNvGraphicFramePr>
+            <a:graphic xmlns:a="http://schemas.openxmlformats.org/drawingml/2006/main">
+              <a:graphicData uri="http://schemas.openxmlformats.org/drawingml/2006/picture">
+                <pic:pic xmlns:pic="http://schemas.openxmlformats.org/drawingml/2006/picture">
+                  <pic:nvPicPr>
+                    <pic:cNvPr id="4" name="Picture 4" descr="Text&#10;&#10;Description automatically generated"/>
+                    <pic:cNvPicPr/>
+                  </pic:nvPicPr>
+                  <pic:blipFill>
+                    <a:blip r:embed="rId10" cstate="print">
+                      <a:extLst>
+                        <a:ext uri="{28A0092B-C50C-407E-A947-70E740481C1C}">
+                          <a14:useLocalDpi xmlns:a14="http://schemas.microsoft.com/office/drawing/2010/main" val="0"/>
+                        </a:ext>
+                      </a:extLst>
+                    </a:blip>
+                    <a:stretch>
+                      <a:fillRect/>
+                    </a:stretch>
+                  </pic:blipFill>
+                  <pic:spPr>
+                    <a:xfrm>
+                      <a:off x="0" y="0"/>
+                      <a:ext cx="5943600" cy="3648075"/>
+                    </a:xfrm>
+                    <a:prstGeom prst="rect">
+                      <a:avLst/>
+                    </a:prstGeom>
+                  </pic:spPr>
+                </pic:pic>
+              </a:graphicData>
+            </a:graphic>
+          </wp:inline>
+        </w:drawing>
+      </w:r>
+    </w:p>
+    <w:p>
+      <w:pPr>
+        <w:rPr>
+          <w:b/>
+          <w:bCs/>
+          <w:sz w:val="28"/>
+          <w:szCs w:val="28"/>
+        </w:rPr>
+      </w:pPr>
+      <w:r>
+        <w:rPr>
+          <w:b/>
+          <w:bCs/>
+          <w:sz w:val="28"/>
+          <w:szCs w:val="28"/>
+        </w:rPr>
+        <w:t>FAQs</w:t>
+      </w:r>
+    </w:p>
+    <w:p>
+      <w:pPr>
+        <w:rPr>
+          <w:sz w:val="24"/>
+          <w:szCs w:val="24"/>
+        </w:rPr>
+      </w:pPr>
+      <w:r>
+        <w:rPr>
+          <w:sz w:val="24"/>
+          <w:szCs w:val="24"/>
+        </w:rPr>
+        <w:t xml:space="preserve">1.  </w:t>
+      </w:r>
       <w:r>
         <w:rPr>
           <w:sz w:val="24"/>
@@ -377,7 +1984,7 @@
     <w:p>
       <w:pPr>
         <w:pStyle w:val="ListParagraph"/>
-        <w:ind w:left="1440"/>
+        <w:ind w:left="360"/>
         <w:rPr>
           <w:i/>
           <w:iCs/>
@@ -397,16 +2004,18 @@
     </w:p>
     <w:p>
       <w:pPr>
-        <w:pStyle w:val="ListParagraph"/>
-        <w:numPr>
-          <w:ilvl w:val="1"/>
-          <w:numId w:val="2"/>
-        </w:numPr>
-        <w:rPr>
-          <w:sz w:val="24"/>
-          <w:szCs w:val="24"/>
-        </w:rPr>
-      </w:pPr>
+        <w:rPr>
+          <w:sz w:val="24"/>
+          <w:szCs w:val="24"/>
+        </w:rPr>
+      </w:pPr>
+      <w:r>
+        <w:rPr>
+          <w:sz w:val="24"/>
+          <w:szCs w:val="24"/>
+        </w:rPr>
+        <w:t xml:space="preserve">2.  </w:t>
+      </w:r>
       <w:r>
         <w:rPr>
           <w:sz w:val="24"/>
@@ -418,7 +2027,7 @@
     <w:p>
       <w:pPr>
         <w:pStyle w:val="ListParagraph"/>
-        <w:ind w:left="1440"/>
+        <w:ind w:left="360"/>
         <w:rPr>
           <w:i/>
           <w:iCs/>
@@ -438,42 +2047,30 @@
     </w:p>
     <w:p>
       <w:pPr>
-        <w:pStyle w:val="ListParagraph"/>
-        <w:numPr>
-          <w:ilvl w:val="1"/>
-          <w:numId w:val="2"/>
-        </w:numPr>
-        <w:rPr>
-          <w:sz w:val="24"/>
-          <w:szCs w:val="24"/>
-        </w:rPr>
-      </w:pPr>
-      <w:r>
-        <w:rPr>
-          <w:sz w:val="24"/>
-          <w:szCs w:val="24"/>
-        </w:rPr>
-        <w:t xml:space="preserve">Can </w:t>
-      </w:r>
-      <w:r>
-        <w:rPr>
-          <w:sz w:val="24"/>
-          <w:szCs w:val="24"/>
-        </w:rPr>
-        <w:t xml:space="preserve">customer users </w:t>
-      </w:r>
-      <w:r>
-        <w:rPr>
-          <w:sz w:val="24"/>
-          <w:szCs w:val="24"/>
-        </w:rPr>
-        <w:t>create an online account and shop the same day?</w:t>
-      </w:r>
-    </w:p>
-    <w:p>
-      <w:pPr>
-        <w:pStyle w:val="ListParagraph"/>
-        <w:ind w:left="1440"/>
+        <w:rPr>
+          <w:sz w:val="24"/>
+          <w:szCs w:val="24"/>
+        </w:rPr>
+      </w:pPr>
+      <w:r>
+        <w:rPr>
+          <w:sz w:val="24"/>
+          <w:szCs w:val="24"/>
+        </w:rPr>
+        <w:t xml:space="preserve">3.  </w:t>
+      </w:r>
+      <w:r>
+        <w:rPr>
+          <w:sz w:val="24"/>
+          <w:szCs w:val="24"/>
+        </w:rPr>
+        <w:t>Can customer users create an online account and shop the same day?</w:t>
+      </w:r>
+    </w:p>
+    <w:p>
+      <w:pPr>
+        <w:pStyle w:val="ListParagraph"/>
+        <w:ind w:left="360"/>
         <w:rPr>
           <w:i/>
           <w:iCs/>
@@ -493,35 +2090,30 @@
     </w:p>
     <w:p>
       <w:pPr>
-        <w:pStyle w:val="ListParagraph"/>
-        <w:numPr>
-          <w:ilvl w:val="1"/>
-          <w:numId w:val="2"/>
-        </w:numPr>
-        <w:rPr>
-          <w:sz w:val="24"/>
-          <w:szCs w:val="24"/>
-        </w:rPr>
-      </w:pPr>
-      <w:r>
-        <w:rPr>
-          <w:sz w:val="24"/>
-          <w:szCs w:val="24"/>
-        </w:rPr>
-        <w:t>Can customer users delete my orders before shipping</w:t>
-      </w:r>
-      <w:r>
-        <w:rPr>
-          <w:sz w:val="24"/>
-          <w:szCs w:val="24"/>
-        </w:rPr>
-        <w:t>?</w:t>
-      </w:r>
-    </w:p>
-    <w:p>
-      <w:pPr>
-        <w:pStyle w:val="ListParagraph"/>
-        <w:ind w:left="1440"/>
+        <w:rPr>
+          <w:sz w:val="24"/>
+          <w:szCs w:val="24"/>
+        </w:rPr>
+      </w:pPr>
+      <w:r>
+        <w:rPr>
+          <w:sz w:val="24"/>
+          <w:szCs w:val="24"/>
+        </w:rPr>
+        <w:t xml:space="preserve">4.  </w:t>
+      </w:r>
+      <w:r>
+        <w:rPr>
+          <w:sz w:val="24"/>
+          <w:szCs w:val="24"/>
+        </w:rPr>
+        <w:t>Can customer users delete my orders before shipping?</w:t>
+      </w:r>
+    </w:p>
+    <w:p>
+      <w:pPr>
+        <w:pStyle w:val="ListParagraph"/>
+        <w:ind w:left="360"/>
         <w:rPr>
           <w:i/>
           <w:iCs/>
@@ -536,35 +2128,114 @@
           <w:sz w:val="24"/>
           <w:szCs w:val="24"/>
         </w:rPr>
+        <w:t>Our databases update in real time so the packaging and shipping processes begin immediately following an online order placement. However, a customer user may cancel their order safely within two hours.  And even if the CKKs widgets are shipped to a customer, they may return it with a full refund if the widgets do not meet and exceed their expectations.</w:t>
+      </w:r>
+    </w:p>
+    <w:p>
+      <w:pPr>
+        <w:rPr>
+          <w:b/>
+          <w:bCs/>
+          <w:sz w:val="28"/>
+          <w:szCs w:val="28"/>
+        </w:rPr>
+      </w:pPr>
+    </w:p>
+    <w:p>
+      <w:pPr>
+        <w:rPr>
+          <w:b/>
+          <w:bCs/>
+          <w:sz w:val="28"/>
+          <w:szCs w:val="28"/>
+        </w:rPr>
+      </w:pPr>
+      <w:r>
+        <w:rPr>
+          <w:b/>
+          <w:bCs/>
+          <w:sz w:val="28"/>
+          <w:szCs w:val="28"/>
+        </w:rPr>
         <w:lastRenderedPageBreak/>
-        <w:t>Our databases update in real time so the packaging and shipping processes begin immediately following an online order placement. However, a customer user may cancel their order safely within two hours.  And even if the CKKs widgets are shipped to a customer, they may return it with a full refund if the widgets do not meet and exceed their expectations.</w:t>
-      </w:r>
-    </w:p>
-    <w:p>
-      <w:pPr>
-        <w:pStyle w:val="ListParagraph"/>
-        <w:ind w:left="360"/>
-        <w:rPr>
-          <w:sz w:val="24"/>
-          <w:szCs w:val="24"/>
-        </w:rPr>
-      </w:pPr>
-    </w:p>
-    <w:p>
-      <w:pPr>
-        <w:rPr>
-          <w:sz w:val="24"/>
-          <w:szCs w:val="24"/>
-        </w:rPr>
-      </w:pPr>
-    </w:p>
-    <w:p>
-      <w:pPr>
-        <w:rPr>
-          <w:sz w:val="24"/>
-          <w:szCs w:val="24"/>
-        </w:rPr>
-      </w:pPr>
+        <w:t>Additional Resources</w:t>
+      </w:r>
+    </w:p>
+    <w:p>
+      <w:pPr>
+        <w:rPr>
+          <w:sz w:val="24"/>
+          <w:szCs w:val="24"/>
+        </w:rPr>
+      </w:pPr>
+      <w:r>
+        <w:rPr>
+          <w:sz w:val="24"/>
+          <w:szCs w:val="24"/>
+        </w:rPr>
+        <w:t>For additional information, please go to</w:t>
+      </w:r>
+      <w:r>
+        <w:rPr>
+          <w:sz w:val="24"/>
+          <w:szCs w:val="24"/>
+        </w:rPr>
+        <w:t xml:space="preserve"> </w:t>
+      </w:r>
+      <w:hyperlink r:id="rId11" w:history="1">
+        <w:r>
+          <w:rPr>
+            <w:rStyle w:val="Hyperlink"/>
+            <w:sz w:val="24"/>
+            <w:szCs w:val="24"/>
+          </w:rPr>
+          <w:t>https://www.coreysknickkacks.com/Resources/</w:t>
+        </w:r>
+      </w:hyperlink>
+    </w:p>
+    <w:p>
+      <w:pPr>
+        <w:rPr>
+          <w:b/>
+          <w:bCs/>
+          <w:sz w:val="28"/>
+          <w:szCs w:val="28"/>
+        </w:rPr>
+      </w:pPr>
+      <w:r>
+        <w:rPr>
+          <w:b/>
+          <w:bCs/>
+          <w:sz w:val="28"/>
+          <w:szCs w:val="28"/>
+        </w:rPr>
+        <w:t>Customer Support</w:t>
+      </w:r>
+    </w:p>
+    <w:p>
+      <w:pPr>
+        <w:rPr>
+          <w:sz w:val="24"/>
+          <w:szCs w:val="24"/>
+        </w:rPr>
+      </w:pPr>
+      <w:r>
+        <w:rPr>
+          <w:sz w:val="24"/>
+          <w:szCs w:val="24"/>
+        </w:rPr>
+        <w:t xml:space="preserve">For customer support, please got to </w:t>
+      </w:r>
+      <w:hyperlink r:id="rId12" w:history="1">
+        <w:r>
+          <w:rPr>
+            <w:rStyle w:val="Hyperlink"/>
+            <w:sz w:val="24"/>
+            <w:szCs w:val="24"/>
+          </w:rPr>
+          <w:t>https://www.coreysknickkacks.com/CustomerSupport/</w:t>
+        </w:r>
+      </w:hyperlink>
     </w:p>
     <w:sectPr>
       <w:pgSz w:w="12240" w:h="15840"/>
@@ -577,8 +2248,234 @@
 </file>
 
 <file path=word/numbering.xml><?xml version="1.0" encoding="utf-8"?>
-<w:numbering xmlns:wpc="http://schemas.microsoft.com/office/word/2010/wordprocessingCanvas" xmlns:cx="http://schemas.microsoft.com/office/drawing/2014/chartex" xmlns:cx1="http://schemas.microsoft.com/office/drawing/2015/9/8/chartex" xmlns:cx2="http://schemas.microsoft.com/office/drawing/2015/10/21/chartex" xmlns:cx3="http://schemas.microsoft.com/office/drawing/2016/5/9/chartex" xmlns:cx4="http://schemas.microsoft.com/office/drawing/2016/5/10/chartex" xmlns:cx5="http://schemas.microsoft.com/office/drawing/2016/5/11/chartex" xmlns:cx6="http://schemas.microsoft.com/office/drawing/2016/5/12/chartex" xmlns:cx7="http://schemas.microsoft.com/office/drawing/2016/5/13/chartex" xmlns:cx8="http://schemas.microsoft.com/office/drawing/2016/5/14/chartex" xmlns:mc="http://schemas.openxmlformats.org/markup-compatibility/2006" xmlns:aink="http://schemas.microsoft.com/office/drawing/2016/ink" xmlns:am3d="http://schemas.microsoft.com/office/drawing/2017/model3d" xmlns:o="urn:schemas-microsoft-com:office:office" xmlns:r="http://schemas.openxmlformats.org/officeDocument/2006/relationships" xmlns:m="http://schemas.openxmlformats.org/officeDocument/2006/math" xmlns:v="urn:schemas-microsoft-com:vml" xmlns:wp14="http://schemas.microsoft.com/office/word/2010/wordprocessingDrawing" xmlns:wp="http://schemas.openxmlformats.org/drawingml/2006/wordprocessingDrawing" xmlns:w10="urn:schemas-microsoft-com:office:word" xmlns:w="http://schemas.openxmlformats.org/wordprocessingml/2006/main" xmlns:w14="http://schemas.microsoft.com/office/word/2010/wordml" xmlns:w15="http://schemas.microsoft.com/office/word/2012/wordml" xmlns:w16cex="http://schemas.microsoft.com/office/word/2018/wordml/cex" xmlns:w16cid="http://schemas.microsoft.com/office/word/2016/wordml/cid" xmlns:w16="http://schemas.microsoft.com/office/word/2018/wordml" xmlns:w16sdtdh="http://schemas.microsoft.com/office/word/2020/wordml/sdtdatahash" xmlns:w16se="http://schemas.microsoft.com/office/word/2015/wordml/symex" xmlns:wpg="http://schemas.microsoft.com/office/word/2010/wordprocessingGroup" xmlns:wpi="http://schemas.microsoft.com/office/word/2010/wordprocessingInk" xmlns:wne="http://schemas.microsoft.com/office/word/2006/wordml" xmlns:wps="http://schemas.microsoft.com/office/word/2010/wordprocessingShape" mc:Ignorable="w14 w15 w16se w16cid w16 w16cex w16sdtdh wp14">
+<w:numbering xmlns:wpc="http://schemas.microsoft.com/office/word/2010/wordprocessingCanvas" xmlns:cx="http://schemas.microsoft.com/office/drawing/2014/chartex" xmlns:cx1="http://schemas.microsoft.com/office/drawing/2015/9/8/chartex" xmlns:cx2="http://schemas.microsoft.com/office/drawing/2015/10/21/chartex" xmlns:cx3="http://schemas.microsoft.com/office/drawing/2016/5/9/chartex" xmlns:cx4="http://schemas.microsoft.com/office/drawing/2016/5/10/chartex" xmlns:cx5="http://schemas.microsoft.com/office/drawing/2016/5/11/chartex" xmlns:cx6="http://schemas.microsoft.com/office/drawing/2016/5/12/chartex" xmlns:cx7="http://schemas.microsoft.com/office/drawing/2016/5/13/chartex" xmlns:cx8="http://schemas.microsoft.com/office/drawing/2016/5/14/chartex" xmlns:mc="http://schemas.openxmlformats.org/markup-compatibility/2006" xmlns:aink="http://schemas.microsoft.com/office/drawing/2016/ink" xmlns:am3d="http://schemas.microsoft.com/office/drawing/2017/model3d" xmlns:o="urn:schemas-microsoft-com:office:office" xmlns:oel="http://schemas.microsoft.com/office/2019/extlst" xmlns:r="http://schemas.openxmlformats.org/officeDocument/2006/relationships" xmlns:m="http://schemas.openxmlformats.org/officeDocument/2006/math" xmlns:v="urn:schemas-microsoft-com:vml" xmlns:wp14="http://schemas.microsoft.com/office/word/2010/wordprocessingDrawing" xmlns:wp="http://schemas.openxmlformats.org/drawingml/2006/wordprocessingDrawing" xmlns:w10="urn:schemas-microsoft-com:office:word" xmlns:w="http://schemas.openxmlformats.org/wordprocessingml/2006/main" xmlns:w14="http://schemas.microsoft.com/office/word/2010/wordml" xmlns:w15="http://schemas.microsoft.com/office/word/2012/wordml" xmlns:w16cex="http://schemas.microsoft.com/office/word/2018/wordml/cex" xmlns:w16cid="http://schemas.microsoft.com/office/word/2016/wordml/cid" xmlns:w16="http://schemas.microsoft.com/office/word/2018/wordml" xmlns:w16sdtdh="http://schemas.microsoft.com/office/word/2020/wordml/sdtdatahash" xmlns:w16se="http://schemas.microsoft.com/office/word/2015/wordml/symex" xmlns:wpg="http://schemas.microsoft.com/office/word/2010/wordprocessingGroup" xmlns:wpi="http://schemas.microsoft.com/office/word/2010/wordprocessingInk" xmlns:wne="http://schemas.microsoft.com/office/word/2006/wordml" xmlns:wps="http://schemas.microsoft.com/office/word/2010/wordprocessingShape" mc:Ignorable="w14 w15 w16se w16cid w16 w16cex w16sdtdh wp14">
   <w:abstractNum w:abstractNumId="0" w15:restartNumberingAfterBreak="0">
+    <w:nsid w:val="20B6183F"/>
+    <w:multiLevelType w:val="hybridMultilevel"/>
+    <w:tmpl w:val="BB60FCE2"/>
+    <w:lvl w:ilvl="0" w:tplc="04090001">
+      <w:start w:val="1"/>
+      <w:numFmt w:val="bullet"/>
+      <w:lvlText w:val=""/>
+      <w:lvlJc w:val="left"/>
+      <w:pPr>
+        <w:ind w:left="720" w:hanging="360"/>
+      </w:pPr>
+      <w:rPr>
+        <w:rFonts w:ascii="Symbol" w:hAnsi="Symbol" w:hint="default"/>
+      </w:rPr>
+    </w:lvl>
+    <w:lvl w:ilvl="1" w:tplc="04090003" w:tentative="1">
+      <w:start w:val="1"/>
+      <w:numFmt w:val="bullet"/>
+      <w:lvlText w:val="o"/>
+      <w:lvlJc w:val="left"/>
+      <w:pPr>
+        <w:ind w:left="1440" w:hanging="360"/>
+      </w:pPr>
+      <w:rPr>
+        <w:rFonts w:ascii="Courier New" w:hAnsi="Courier New" w:cs="Courier New" w:hint="default"/>
+      </w:rPr>
+    </w:lvl>
+    <w:lvl w:ilvl="2" w:tplc="04090005" w:tentative="1">
+      <w:start w:val="1"/>
+      <w:numFmt w:val="bullet"/>
+      <w:lvlText w:val=""/>
+      <w:lvlJc w:val="left"/>
+      <w:pPr>
+        <w:ind w:left="2160" w:hanging="360"/>
+      </w:pPr>
+      <w:rPr>
+        <w:rFonts w:ascii="Wingdings" w:hAnsi="Wingdings" w:hint="default"/>
+      </w:rPr>
+    </w:lvl>
+    <w:lvl w:ilvl="3" w:tplc="04090001" w:tentative="1">
+      <w:start w:val="1"/>
+      <w:numFmt w:val="bullet"/>
+      <w:lvlText w:val=""/>
+      <w:lvlJc w:val="left"/>
+      <w:pPr>
+        <w:ind w:left="2880" w:hanging="360"/>
+      </w:pPr>
+      <w:rPr>
+        <w:rFonts w:ascii="Symbol" w:hAnsi="Symbol" w:hint="default"/>
+      </w:rPr>
+    </w:lvl>
+    <w:lvl w:ilvl="4" w:tplc="04090003" w:tentative="1">
+      <w:start w:val="1"/>
+      <w:numFmt w:val="bullet"/>
+      <w:lvlText w:val="o"/>
+      <w:lvlJc w:val="left"/>
+      <w:pPr>
+        <w:ind w:left="3600" w:hanging="360"/>
+      </w:pPr>
+      <w:rPr>
+        <w:rFonts w:ascii="Courier New" w:hAnsi="Courier New" w:cs="Courier New" w:hint="default"/>
+      </w:rPr>
+    </w:lvl>
+    <w:lvl w:ilvl="5" w:tplc="04090005" w:tentative="1">
+      <w:start w:val="1"/>
+      <w:numFmt w:val="bullet"/>
+      <w:lvlText w:val=""/>
+      <w:lvlJc w:val="left"/>
+      <w:pPr>
+        <w:ind w:left="4320" w:hanging="360"/>
+      </w:pPr>
+      <w:rPr>
+        <w:rFonts w:ascii="Wingdings" w:hAnsi="Wingdings" w:hint="default"/>
+      </w:rPr>
+    </w:lvl>
+    <w:lvl w:ilvl="6" w:tplc="04090001" w:tentative="1">
+      <w:start w:val="1"/>
+      <w:numFmt w:val="bullet"/>
+      <w:lvlText w:val=""/>
+      <w:lvlJc w:val="left"/>
+      <w:pPr>
+        <w:ind w:left="5040" w:hanging="360"/>
+      </w:pPr>
+      <w:rPr>
+        <w:rFonts w:ascii="Symbol" w:hAnsi="Symbol" w:hint="default"/>
+      </w:rPr>
+    </w:lvl>
+    <w:lvl w:ilvl="7" w:tplc="04090003" w:tentative="1">
+      <w:start w:val="1"/>
+      <w:numFmt w:val="bullet"/>
+      <w:lvlText w:val="o"/>
+      <w:lvlJc w:val="left"/>
+      <w:pPr>
+        <w:ind w:left="5760" w:hanging="360"/>
+      </w:pPr>
+      <w:rPr>
+        <w:rFonts w:ascii="Courier New" w:hAnsi="Courier New" w:cs="Courier New" w:hint="default"/>
+      </w:rPr>
+    </w:lvl>
+    <w:lvl w:ilvl="8" w:tplc="04090005" w:tentative="1">
+      <w:start w:val="1"/>
+      <w:numFmt w:val="bullet"/>
+      <w:lvlText w:val=""/>
+      <w:lvlJc w:val="left"/>
+      <w:pPr>
+        <w:ind w:left="6480" w:hanging="360"/>
+      </w:pPr>
+      <w:rPr>
+        <w:rFonts w:ascii="Wingdings" w:hAnsi="Wingdings" w:hint="default"/>
+      </w:rPr>
+    </w:lvl>
+  </w:abstractNum>
+  <w:abstractNum w:abstractNumId="1" w15:restartNumberingAfterBreak="0">
+    <w:nsid w:val="22ED0A0D"/>
+    <w:multiLevelType w:val="hybridMultilevel"/>
+    <w:tmpl w:val="81F283AE"/>
+    <w:lvl w:ilvl="0" w:tplc="04090001">
+      <w:start w:val="1"/>
+      <w:numFmt w:val="bullet"/>
+      <w:lvlText w:val=""/>
+      <w:lvlJc w:val="left"/>
+      <w:pPr>
+        <w:ind w:left="720" w:hanging="360"/>
+      </w:pPr>
+      <w:rPr>
+        <w:rFonts w:ascii="Symbol" w:hAnsi="Symbol" w:hint="default"/>
+      </w:rPr>
+    </w:lvl>
+    <w:lvl w:ilvl="1" w:tplc="04090003" w:tentative="1">
+      <w:start w:val="1"/>
+      <w:numFmt w:val="bullet"/>
+      <w:lvlText w:val="o"/>
+      <w:lvlJc w:val="left"/>
+      <w:pPr>
+        <w:ind w:left="1440" w:hanging="360"/>
+      </w:pPr>
+      <w:rPr>
+        <w:rFonts w:ascii="Courier New" w:hAnsi="Courier New" w:cs="Courier New" w:hint="default"/>
+      </w:rPr>
+    </w:lvl>
+    <w:lvl w:ilvl="2" w:tplc="04090005" w:tentative="1">
+      <w:start w:val="1"/>
+      <w:numFmt w:val="bullet"/>
+      <w:lvlText w:val=""/>
+      <w:lvlJc w:val="left"/>
+      <w:pPr>
+        <w:ind w:left="2160" w:hanging="360"/>
+      </w:pPr>
+      <w:rPr>
+        <w:rFonts w:ascii="Wingdings" w:hAnsi="Wingdings" w:hint="default"/>
+      </w:rPr>
+    </w:lvl>
+    <w:lvl w:ilvl="3" w:tplc="04090001" w:tentative="1">
+      <w:start w:val="1"/>
+      <w:numFmt w:val="bullet"/>
+      <w:lvlText w:val=""/>
+      <w:lvlJc w:val="left"/>
+      <w:pPr>
+        <w:ind w:left="2880" w:hanging="360"/>
+      </w:pPr>
+      <w:rPr>
+        <w:rFonts w:ascii="Symbol" w:hAnsi="Symbol" w:hint="default"/>
+      </w:rPr>
+    </w:lvl>
+    <w:lvl w:ilvl="4" w:tplc="04090003" w:tentative="1">
+      <w:start w:val="1"/>
+      <w:numFmt w:val="bullet"/>
+      <w:lvlText w:val="o"/>
+      <w:lvlJc w:val="left"/>
+      <w:pPr>
+        <w:ind w:left="3600" w:hanging="360"/>
+      </w:pPr>
+      <w:rPr>
+        <w:rFonts w:ascii="Courier New" w:hAnsi="Courier New" w:cs="Courier New" w:hint="default"/>
+      </w:rPr>
+    </w:lvl>
+    <w:lvl w:ilvl="5" w:tplc="04090005" w:tentative="1">
+      <w:start w:val="1"/>
+      <w:numFmt w:val="bullet"/>
+      <w:lvlText w:val=""/>
+      <w:lvlJc w:val="left"/>
+      <w:pPr>
+        <w:ind w:left="4320" w:hanging="360"/>
+      </w:pPr>
+      <w:rPr>
+        <w:rFonts w:ascii="Wingdings" w:hAnsi="Wingdings" w:hint="default"/>
+      </w:rPr>
+    </w:lvl>
+    <w:lvl w:ilvl="6" w:tplc="04090001" w:tentative="1">
+      <w:start w:val="1"/>
+      <w:numFmt w:val="bullet"/>
+      <w:lvlText w:val=""/>
+      <w:lvlJc w:val="left"/>
+      <w:pPr>
+        <w:ind w:left="5040" w:hanging="360"/>
+      </w:pPr>
+      <w:rPr>
+        <w:rFonts w:ascii="Symbol" w:hAnsi="Symbol" w:hint="default"/>
+      </w:rPr>
+    </w:lvl>
+    <w:lvl w:ilvl="7" w:tplc="04090003" w:tentative="1">
+      <w:start w:val="1"/>
+      <w:numFmt w:val="bullet"/>
+      <w:lvlText w:val="o"/>
+      <w:lvlJc w:val="left"/>
+      <w:pPr>
+        <w:ind w:left="5760" w:hanging="360"/>
+      </w:pPr>
+      <w:rPr>
+        <w:rFonts w:ascii="Courier New" w:hAnsi="Courier New" w:cs="Courier New" w:hint="default"/>
+      </w:rPr>
+    </w:lvl>
+    <w:lvl w:ilvl="8" w:tplc="04090005" w:tentative="1">
+      <w:start w:val="1"/>
+      <w:numFmt w:val="bullet"/>
+      <w:lvlText w:val=""/>
+      <w:lvlJc w:val="left"/>
+      <w:pPr>
+        <w:ind w:left="6480" w:hanging="360"/>
+      </w:pPr>
+      <w:rPr>
+        <w:rFonts w:ascii="Wingdings" w:hAnsi="Wingdings" w:hint="default"/>
+      </w:rPr>
+    </w:lvl>
+  </w:abstractNum>
+  <w:abstractNum w:abstractNumId="2" w15:restartNumberingAfterBreak="0">
     <w:nsid w:val="236F0455"/>
     <w:multiLevelType w:val="hybridMultilevel"/>
     <w:tmpl w:val="A57651F0"/>
@@ -691,10 +2588,236 @@
       </w:rPr>
     </w:lvl>
   </w:abstractNum>
-  <w:abstractNum w:abstractNumId="1" w15:restartNumberingAfterBreak="0">
+  <w:abstractNum w:abstractNumId="3" w15:restartNumberingAfterBreak="0">
+    <w:nsid w:val="25394147"/>
+    <w:multiLevelType w:val="hybridMultilevel"/>
+    <w:tmpl w:val="1EA0302C"/>
+    <w:lvl w:ilvl="0" w:tplc="04090001">
+      <w:start w:val="1"/>
+      <w:numFmt w:val="bullet"/>
+      <w:lvlText w:val=""/>
+      <w:lvlJc w:val="left"/>
+      <w:pPr>
+        <w:ind w:left="720" w:hanging="360"/>
+      </w:pPr>
+      <w:rPr>
+        <w:rFonts w:ascii="Symbol" w:hAnsi="Symbol" w:hint="default"/>
+      </w:rPr>
+    </w:lvl>
+    <w:lvl w:ilvl="1" w:tplc="04090003" w:tentative="1">
+      <w:start w:val="1"/>
+      <w:numFmt w:val="bullet"/>
+      <w:lvlText w:val="o"/>
+      <w:lvlJc w:val="left"/>
+      <w:pPr>
+        <w:ind w:left="1440" w:hanging="360"/>
+      </w:pPr>
+      <w:rPr>
+        <w:rFonts w:ascii="Courier New" w:hAnsi="Courier New" w:cs="Courier New" w:hint="default"/>
+      </w:rPr>
+    </w:lvl>
+    <w:lvl w:ilvl="2" w:tplc="04090005" w:tentative="1">
+      <w:start w:val="1"/>
+      <w:numFmt w:val="bullet"/>
+      <w:lvlText w:val=""/>
+      <w:lvlJc w:val="left"/>
+      <w:pPr>
+        <w:ind w:left="2160" w:hanging="360"/>
+      </w:pPr>
+      <w:rPr>
+        <w:rFonts w:ascii="Wingdings" w:hAnsi="Wingdings" w:hint="default"/>
+      </w:rPr>
+    </w:lvl>
+    <w:lvl w:ilvl="3" w:tplc="04090001" w:tentative="1">
+      <w:start w:val="1"/>
+      <w:numFmt w:val="bullet"/>
+      <w:lvlText w:val=""/>
+      <w:lvlJc w:val="left"/>
+      <w:pPr>
+        <w:ind w:left="2880" w:hanging="360"/>
+      </w:pPr>
+      <w:rPr>
+        <w:rFonts w:ascii="Symbol" w:hAnsi="Symbol" w:hint="default"/>
+      </w:rPr>
+    </w:lvl>
+    <w:lvl w:ilvl="4" w:tplc="04090003" w:tentative="1">
+      <w:start w:val="1"/>
+      <w:numFmt w:val="bullet"/>
+      <w:lvlText w:val="o"/>
+      <w:lvlJc w:val="left"/>
+      <w:pPr>
+        <w:ind w:left="3600" w:hanging="360"/>
+      </w:pPr>
+      <w:rPr>
+        <w:rFonts w:ascii="Courier New" w:hAnsi="Courier New" w:cs="Courier New" w:hint="default"/>
+      </w:rPr>
+    </w:lvl>
+    <w:lvl w:ilvl="5" w:tplc="04090005" w:tentative="1">
+      <w:start w:val="1"/>
+      <w:numFmt w:val="bullet"/>
+      <w:lvlText w:val=""/>
+      <w:lvlJc w:val="left"/>
+      <w:pPr>
+        <w:ind w:left="4320" w:hanging="360"/>
+      </w:pPr>
+      <w:rPr>
+        <w:rFonts w:ascii="Wingdings" w:hAnsi="Wingdings" w:hint="default"/>
+      </w:rPr>
+    </w:lvl>
+    <w:lvl w:ilvl="6" w:tplc="04090001" w:tentative="1">
+      <w:start w:val="1"/>
+      <w:numFmt w:val="bullet"/>
+      <w:lvlText w:val=""/>
+      <w:lvlJc w:val="left"/>
+      <w:pPr>
+        <w:ind w:left="5040" w:hanging="360"/>
+      </w:pPr>
+      <w:rPr>
+        <w:rFonts w:ascii="Symbol" w:hAnsi="Symbol" w:hint="default"/>
+      </w:rPr>
+    </w:lvl>
+    <w:lvl w:ilvl="7" w:tplc="04090003" w:tentative="1">
+      <w:start w:val="1"/>
+      <w:numFmt w:val="bullet"/>
+      <w:lvlText w:val="o"/>
+      <w:lvlJc w:val="left"/>
+      <w:pPr>
+        <w:ind w:left="5760" w:hanging="360"/>
+      </w:pPr>
+      <w:rPr>
+        <w:rFonts w:ascii="Courier New" w:hAnsi="Courier New" w:cs="Courier New" w:hint="default"/>
+      </w:rPr>
+    </w:lvl>
+    <w:lvl w:ilvl="8" w:tplc="04090005" w:tentative="1">
+      <w:start w:val="1"/>
+      <w:numFmt w:val="bullet"/>
+      <w:lvlText w:val=""/>
+      <w:lvlJc w:val="left"/>
+      <w:pPr>
+        <w:ind w:left="6480" w:hanging="360"/>
+      </w:pPr>
+      <w:rPr>
+        <w:rFonts w:ascii="Wingdings" w:hAnsi="Wingdings" w:hint="default"/>
+      </w:rPr>
+    </w:lvl>
+  </w:abstractNum>
+  <w:abstractNum w:abstractNumId="4" w15:restartNumberingAfterBreak="0">
+    <w:nsid w:val="30A72730"/>
+    <w:multiLevelType w:val="hybridMultilevel"/>
+    <w:tmpl w:val="0A8859F0"/>
+    <w:lvl w:ilvl="0" w:tplc="04090001">
+      <w:start w:val="1"/>
+      <w:numFmt w:val="bullet"/>
+      <w:lvlText w:val=""/>
+      <w:lvlJc w:val="left"/>
+      <w:pPr>
+        <w:ind w:left="720" w:hanging="360"/>
+      </w:pPr>
+      <w:rPr>
+        <w:rFonts w:ascii="Symbol" w:hAnsi="Symbol" w:hint="default"/>
+      </w:rPr>
+    </w:lvl>
+    <w:lvl w:ilvl="1" w:tplc="04090003" w:tentative="1">
+      <w:start w:val="1"/>
+      <w:numFmt w:val="bullet"/>
+      <w:lvlText w:val="o"/>
+      <w:lvlJc w:val="left"/>
+      <w:pPr>
+        <w:ind w:left="1440" w:hanging="360"/>
+      </w:pPr>
+      <w:rPr>
+        <w:rFonts w:ascii="Courier New" w:hAnsi="Courier New" w:cs="Courier New" w:hint="default"/>
+      </w:rPr>
+    </w:lvl>
+    <w:lvl w:ilvl="2" w:tplc="04090005" w:tentative="1">
+      <w:start w:val="1"/>
+      <w:numFmt w:val="bullet"/>
+      <w:lvlText w:val=""/>
+      <w:lvlJc w:val="left"/>
+      <w:pPr>
+        <w:ind w:left="2160" w:hanging="360"/>
+      </w:pPr>
+      <w:rPr>
+        <w:rFonts w:ascii="Wingdings" w:hAnsi="Wingdings" w:hint="default"/>
+      </w:rPr>
+    </w:lvl>
+    <w:lvl w:ilvl="3" w:tplc="04090001" w:tentative="1">
+      <w:start w:val="1"/>
+      <w:numFmt w:val="bullet"/>
+      <w:lvlText w:val=""/>
+      <w:lvlJc w:val="left"/>
+      <w:pPr>
+        <w:ind w:left="2880" w:hanging="360"/>
+      </w:pPr>
+      <w:rPr>
+        <w:rFonts w:ascii="Symbol" w:hAnsi="Symbol" w:hint="default"/>
+      </w:rPr>
+    </w:lvl>
+    <w:lvl w:ilvl="4" w:tplc="04090003" w:tentative="1">
+      <w:start w:val="1"/>
+      <w:numFmt w:val="bullet"/>
+      <w:lvlText w:val="o"/>
+      <w:lvlJc w:val="left"/>
+      <w:pPr>
+        <w:ind w:left="3600" w:hanging="360"/>
+      </w:pPr>
+      <w:rPr>
+        <w:rFonts w:ascii="Courier New" w:hAnsi="Courier New" w:cs="Courier New" w:hint="default"/>
+      </w:rPr>
+    </w:lvl>
+    <w:lvl w:ilvl="5" w:tplc="04090005" w:tentative="1">
+      <w:start w:val="1"/>
+      <w:numFmt w:val="bullet"/>
+      <w:lvlText w:val=""/>
+      <w:lvlJc w:val="left"/>
+      <w:pPr>
+        <w:ind w:left="4320" w:hanging="360"/>
+      </w:pPr>
+      <w:rPr>
+        <w:rFonts w:ascii="Wingdings" w:hAnsi="Wingdings" w:hint="default"/>
+      </w:rPr>
+    </w:lvl>
+    <w:lvl w:ilvl="6" w:tplc="04090001" w:tentative="1">
+      <w:start w:val="1"/>
+      <w:numFmt w:val="bullet"/>
+      <w:lvlText w:val=""/>
+      <w:lvlJc w:val="left"/>
+      <w:pPr>
+        <w:ind w:left="5040" w:hanging="360"/>
+      </w:pPr>
+      <w:rPr>
+        <w:rFonts w:ascii="Symbol" w:hAnsi="Symbol" w:hint="default"/>
+      </w:rPr>
+    </w:lvl>
+    <w:lvl w:ilvl="7" w:tplc="04090003" w:tentative="1">
+      <w:start w:val="1"/>
+      <w:numFmt w:val="bullet"/>
+      <w:lvlText w:val="o"/>
+      <w:lvlJc w:val="left"/>
+      <w:pPr>
+        <w:ind w:left="5760" w:hanging="360"/>
+      </w:pPr>
+      <w:rPr>
+        <w:rFonts w:ascii="Courier New" w:hAnsi="Courier New" w:cs="Courier New" w:hint="default"/>
+      </w:rPr>
+    </w:lvl>
+    <w:lvl w:ilvl="8" w:tplc="04090005" w:tentative="1">
+      <w:start w:val="1"/>
+      <w:numFmt w:val="bullet"/>
+      <w:lvlText w:val=""/>
+      <w:lvlJc w:val="left"/>
+      <w:pPr>
+        <w:ind w:left="6480" w:hanging="360"/>
+      </w:pPr>
+      <w:rPr>
+        <w:rFonts w:ascii="Wingdings" w:hAnsi="Wingdings" w:hint="default"/>
+      </w:rPr>
+    </w:lvl>
+  </w:abstractNum>
+  <w:abstractNum w:abstractNumId="5" w15:restartNumberingAfterBreak="0">
     <w:nsid w:val="32867626"/>
     <w:multiLevelType w:val="hybridMultilevel"/>
-    <w:tmpl w:val="A7BE9F48"/>
+    <w:tmpl w:val="D62A8DE6"/>
     <w:lvl w:ilvl="0" w:tplc="04090001">
       <w:start w:val="1"/>
       <w:numFmt w:val="bullet"/>
@@ -804,11 +2927,255 @@
       </w:rPr>
     </w:lvl>
   </w:abstractNum>
-  <w:num w:numId="1">
+  <w:abstractNum w:abstractNumId="6" w15:restartNumberingAfterBreak="0">
+    <w:nsid w:val="617F1D20"/>
+    <w:multiLevelType w:val="hybridMultilevel"/>
+    <w:tmpl w:val="BBA89E8C"/>
+    <w:lvl w:ilvl="0" w:tplc="04090001">
+      <w:start w:val="1"/>
+      <w:numFmt w:val="bullet"/>
+      <w:lvlText w:val=""/>
+      <w:lvlJc w:val="left"/>
+      <w:pPr>
+        <w:ind w:left="720" w:hanging="360"/>
+      </w:pPr>
+      <w:rPr>
+        <w:rFonts w:ascii="Symbol" w:hAnsi="Symbol" w:hint="default"/>
+      </w:rPr>
+    </w:lvl>
+    <w:lvl w:ilvl="1" w:tplc="04090003" w:tentative="1">
+      <w:start w:val="1"/>
+      <w:numFmt w:val="bullet"/>
+      <w:lvlText w:val="o"/>
+      <w:lvlJc w:val="left"/>
+      <w:pPr>
+        <w:ind w:left="1440" w:hanging="360"/>
+      </w:pPr>
+      <w:rPr>
+        <w:rFonts w:ascii="Courier New" w:hAnsi="Courier New" w:cs="Courier New" w:hint="default"/>
+      </w:rPr>
+    </w:lvl>
+    <w:lvl w:ilvl="2" w:tplc="04090005" w:tentative="1">
+      <w:start w:val="1"/>
+      <w:numFmt w:val="bullet"/>
+      <w:lvlText w:val=""/>
+      <w:lvlJc w:val="left"/>
+      <w:pPr>
+        <w:ind w:left="2160" w:hanging="360"/>
+      </w:pPr>
+      <w:rPr>
+        <w:rFonts w:ascii="Wingdings" w:hAnsi="Wingdings" w:hint="default"/>
+      </w:rPr>
+    </w:lvl>
+    <w:lvl w:ilvl="3" w:tplc="04090001" w:tentative="1">
+      <w:start w:val="1"/>
+      <w:numFmt w:val="bullet"/>
+      <w:lvlText w:val=""/>
+      <w:lvlJc w:val="left"/>
+      <w:pPr>
+        <w:ind w:left="2880" w:hanging="360"/>
+      </w:pPr>
+      <w:rPr>
+        <w:rFonts w:ascii="Symbol" w:hAnsi="Symbol" w:hint="default"/>
+      </w:rPr>
+    </w:lvl>
+    <w:lvl w:ilvl="4" w:tplc="04090003" w:tentative="1">
+      <w:start w:val="1"/>
+      <w:numFmt w:val="bullet"/>
+      <w:lvlText w:val="o"/>
+      <w:lvlJc w:val="left"/>
+      <w:pPr>
+        <w:ind w:left="3600" w:hanging="360"/>
+      </w:pPr>
+      <w:rPr>
+        <w:rFonts w:ascii="Courier New" w:hAnsi="Courier New" w:cs="Courier New" w:hint="default"/>
+      </w:rPr>
+    </w:lvl>
+    <w:lvl w:ilvl="5" w:tplc="04090005" w:tentative="1">
+      <w:start w:val="1"/>
+      <w:numFmt w:val="bullet"/>
+      <w:lvlText w:val=""/>
+      <w:lvlJc w:val="left"/>
+      <w:pPr>
+        <w:ind w:left="4320" w:hanging="360"/>
+      </w:pPr>
+      <w:rPr>
+        <w:rFonts w:ascii="Wingdings" w:hAnsi="Wingdings" w:hint="default"/>
+      </w:rPr>
+    </w:lvl>
+    <w:lvl w:ilvl="6" w:tplc="04090001" w:tentative="1">
+      <w:start w:val="1"/>
+      <w:numFmt w:val="bullet"/>
+      <w:lvlText w:val=""/>
+      <w:lvlJc w:val="left"/>
+      <w:pPr>
+        <w:ind w:left="5040" w:hanging="360"/>
+      </w:pPr>
+      <w:rPr>
+        <w:rFonts w:ascii="Symbol" w:hAnsi="Symbol" w:hint="default"/>
+      </w:rPr>
+    </w:lvl>
+    <w:lvl w:ilvl="7" w:tplc="04090003" w:tentative="1">
+      <w:start w:val="1"/>
+      <w:numFmt w:val="bullet"/>
+      <w:lvlText w:val="o"/>
+      <w:lvlJc w:val="left"/>
+      <w:pPr>
+        <w:ind w:left="5760" w:hanging="360"/>
+      </w:pPr>
+      <w:rPr>
+        <w:rFonts w:ascii="Courier New" w:hAnsi="Courier New" w:cs="Courier New" w:hint="default"/>
+      </w:rPr>
+    </w:lvl>
+    <w:lvl w:ilvl="8" w:tplc="04090005" w:tentative="1">
+      <w:start w:val="1"/>
+      <w:numFmt w:val="bullet"/>
+      <w:lvlText w:val=""/>
+      <w:lvlJc w:val="left"/>
+      <w:pPr>
+        <w:ind w:left="6480" w:hanging="360"/>
+      </w:pPr>
+      <w:rPr>
+        <w:rFonts w:ascii="Wingdings" w:hAnsi="Wingdings" w:hint="default"/>
+      </w:rPr>
+    </w:lvl>
+  </w:abstractNum>
+  <w:abstractNum w:abstractNumId="7" w15:restartNumberingAfterBreak="0">
+    <w:nsid w:val="64A56270"/>
+    <w:multiLevelType w:val="hybridMultilevel"/>
+    <w:tmpl w:val="6B08B0D0"/>
+    <w:lvl w:ilvl="0" w:tplc="04090001">
+      <w:start w:val="1"/>
+      <w:numFmt w:val="bullet"/>
+      <w:lvlText w:val=""/>
+      <w:lvlJc w:val="left"/>
+      <w:pPr>
+        <w:ind w:left="720" w:hanging="360"/>
+      </w:pPr>
+      <w:rPr>
+        <w:rFonts w:ascii="Symbol" w:hAnsi="Symbol" w:hint="default"/>
+      </w:rPr>
+    </w:lvl>
+    <w:lvl w:ilvl="1" w:tplc="04090003">
+      <w:start w:val="1"/>
+      <w:numFmt w:val="bullet"/>
+      <w:lvlText w:val="o"/>
+      <w:lvlJc w:val="left"/>
+      <w:pPr>
+        <w:ind w:left="1440" w:hanging="360"/>
+      </w:pPr>
+      <w:rPr>
+        <w:rFonts w:ascii="Courier New" w:hAnsi="Courier New" w:cs="Courier New" w:hint="default"/>
+      </w:rPr>
+    </w:lvl>
+    <w:lvl w:ilvl="2" w:tplc="04090005" w:tentative="1">
+      <w:start w:val="1"/>
+      <w:numFmt w:val="bullet"/>
+      <w:lvlText w:val=""/>
+      <w:lvlJc w:val="left"/>
+      <w:pPr>
+        <w:ind w:left="2160" w:hanging="360"/>
+      </w:pPr>
+      <w:rPr>
+        <w:rFonts w:ascii="Wingdings" w:hAnsi="Wingdings" w:hint="default"/>
+      </w:rPr>
+    </w:lvl>
+    <w:lvl w:ilvl="3" w:tplc="04090001" w:tentative="1">
+      <w:start w:val="1"/>
+      <w:numFmt w:val="bullet"/>
+      <w:lvlText w:val=""/>
+      <w:lvlJc w:val="left"/>
+      <w:pPr>
+        <w:ind w:left="2880" w:hanging="360"/>
+      </w:pPr>
+      <w:rPr>
+        <w:rFonts w:ascii="Symbol" w:hAnsi="Symbol" w:hint="default"/>
+      </w:rPr>
+    </w:lvl>
+    <w:lvl w:ilvl="4" w:tplc="04090003" w:tentative="1">
+      <w:start w:val="1"/>
+      <w:numFmt w:val="bullet"/>
+      <w:lvlText w:val="o"/>
+      <w:lvlJc w:val="left"/>
+      <w:pPr>
+        <w:ind w:left="3600" w:hanging="360"/>
+      </w:pPr>
+      <w:rPr>
+        <w:rFonts w:ascii="Courier New" w:hAnsi="Courier New" w:cs="Courier New" w:hint="default"/>
+      </w:rPr>
+    </w:lvl>
+    <w:lvl w:ilvl="5" w:tplc="04090005" w:tentative="1">
+      <w:start w:val="1"/>
+      <w:numFmt w:val="bullet"/>
+      <w:lvlText w:val=""/>
+      <w:lvlJc w:val="left"/>
+      <w:pPr>
+        <w:ind w:left="4320" w:hanging="360"/>
+      </w:pPr>
+      <w:rPr>
+        <w:rFonts w:ascii="Wingdings" w:hAnsi="Wingdings" w:hint="default"/>
+      </w:rPr>
+    </w:lvl>
+    <w:lvl w:ilvl="6" w:tplc="04090001" w:tentative="1">
+      <w:start w:val="1"/>
+      <w:numFmt w:val="bullet"/>
+      <w:lvlText w:val=""/>
+      <w:lvlJc w:val="left"/>
+      <w:pPr>
+        <w:ind w:left="5040" w:hanging="360"/>
+      </w:pPr>
+      <w:rPr>
+        <w:rFonts w:ascii="Symbol" w:hAnsi="Symbol" w:hint="default"/>
+      </w:rPr>
+    </w:lvl>
+    <w:lvl w:ilvl="7" w:tplc="04090003" w:tentative="1">
+      <w:start w:val="1"/>
+      <w:numFmt w:val="bullet"/>
+      <w:lvlText w:val="o"/>
+      <w:lvlJc w:val="left"/>
+      <w:pPr>
+        <w:ind w:left="5760" w:hanging="360"/>
+      </w:pPr>
+      <w:rPr>
+        <w:rFonts w:ascii="Courier New" w:hAnsi="Courier New" w:cs="Courier New" w:hint="default"/>
+      </w:rPr>
+    </w:lvl>
+    <w:lvl w:ilvl="8" w:tplc="04090005" w:tentative="1">
+      <w:start w:val="1"/>
+      <w:numFmt w:val="bullet"/>
+      <w:lvlText w:val=""/>
+      <w:lvlJc w:val="left"/>
+      <w:pPr>
+        <w:ind w:left="6480" w:hanging="360"/>
+      </w:pPr>
+      <w:rPr>
+        <w:rFonts w:ascii="Wingdings" w:hAnsi="Wingdings" w:hint="default"/>
+      </w:rPr>
+    </w:lvl>
+  </w:abstractNum>
+  <w:num w:numId="1" w16cid:durableId="680862508">
+    <w:abstractNumId w:val="2"/>
+  </w:num>
+  <w:num w:numId="2" w16cid:durableId="552547372">
+    <w:abstractNumId w:val="5"/>
+  </w:num>
+  <w:num w:numId="3" w16cid:durableId="490099224">
     <w:abstractNumId w:val="0"/>
   </w:num>
-  <w:num w:numId="2">
+  <w:num w:numId="4" w16cid:durableId="643705355">
+    <w:abstractNumId w:val="3"/>
+  </w:num>
+  <w:num w:numId="5" w16cid:durableId="1123384851">
+    <w:abstractNumId w:val="6"/>
+  </w:num>
+  <w:num w:numId="6" w16cid:durableId="1012536005">
+    <w:abstractNumId w:val="4"/>
+  </w:num>
+  <w:num w:numId="7" w16cid:durableId="735392851">
     <w:abstractNumId w:val="1"/>
+  </w:num>
+  <w:num w:numId="8" w16cid:durableId="211621914">
+    <w:abstractNumId w:val="7"/>
   </w:num>
 </w:numbering>
 </file>
@@ -936,6 +3303,7 @@
     <w:lsdException w:name="HTML Sample" w:semiHidden="1" w:unhideWhenUsed="1"/>
     <w:lsdException w:name="HTML Typewriter" w:semiHidden="1" w:unhideWhenUsed="1"/>
     <w:lsdException w:name="HTML Variable" w:semiHidden="1" w:unhideWhenUsed="1"/>
+    <w:lsdException w:name="Normal Table" w:semiHidden="1" w:unhideWhenUsed="1"/>
     <w:lsdException w:name="annotation subject" w:semiHidden="1" w:unhideWhenUsed="1"/>
     <w:lsdException w:name="No List" w:semiHidden="1" w:unhideWhenUsed="1"/>
     <w:lsdException w:name="Outline List 1" w:semiHidden="1" w:unhideWhenUsed="1"/>
@@ -982,8 +3350,10 @@
     <w:lsdException w:name="Table Subtle 2" w:semiHidden="1" w:unhideWhenUsed="1"/>
     <w:lsdException w:name="Table Web 1" w:semiHidden="1" w:unhideWhenUsed="1"/>
     <w:lsdException w:name="Table Web 2" w:semiHidden="1" w:unhideWhenUsed="1"/>
+    <w:lsdException w:name="Table Web 3" w:semiHidden="1" w:unhideWhenUsed="1"/>
     <w:lsdException w:name="Balloon Text" w:semiHidden="1" w:unhideWhenUsed="1"/>
     <w:lsdException w:name="Table Grid" w:uiPriority="39"/>
+    <w:lsdException w:name="Table Theme" w:semiHidden="1" w:unhideWhenUsed="1"/>
     <w:lsdException w:name="Placeholder Text" w:semiHidden="1"/>
     <w:lsdException w:name="No Spacing" w:uiPriority="1" w:qFormat="1"/>
     <w:lsdException w:name="Light Shading" w:uiPriority="60"/>
@@ -1246,6 +3616,48 @@
       <w:ind w:left="720"/>
       <w:contextualSpacing/>
     </w:pPr>
+  </w:style>
+  <w:style w:type="character" w:styleId="Hyperlink">
+    <w:name w:val="Hyperlink"/>
+    <w:basedOn w:val="DefaultParagraphFont"/>
+    <w:uiPriority w:val="99"/>
+    <w:unhideWhenUsed/>
+    <w:rsid w:val="00762231"/>
+    <w:rPr>
+      <w:color w:val="0563C1" w:themeColor="hyperlink"/>
+      <w:u w:val="single"/>
+    </w:rPr>
+  </w:style>
+  <w:style w:type="character" w:styleId="UnresolvedMention">
+    <w:name w:val="Unresolved Mention"/>
+    <w:basedOn w:val="DefaultParagraphFont"/>
+    <w:uiPriority w:val="99"/>
+    <w:semiHidden/>
+    <w:unhideWhenUsed/>
+    <w:rsid w:val="00762231"/>
+    <w:rPr>
+      <w:color w:val="605E5C"/>
+      <w:shd w:val="clear" w:color="auto" w:fill="E1DFDD"/>
+    </w:rPr>
+  </w:style>
+  <w:style w:type="paragraph" w:styleId="Caption">
+    <w:name w:val="caption"/>
+    <w:basedOn w:val="Normal"/>
+    <w:next w:val="Normal"/>
+    <w:uiPriority w:val="35"/>
+    <w:unhideWhenUsed/>
+    <w:qFormat/>
+    <w:rsid w:val="00B53BAF"/>
+    <w:pPr>
+      <w:spacing w:after="200" w:line="240" w:lineRule="auto"/>
+    </w:pPr>
+    <w:rPr>
+      <w:i/>
+      <w:iCs/>
+      <w:color w:val="44546A" w:themeColor="text2"/>
+      <w:sz w:val="18"/>
+      <w:szCs w:val="18"/>
+    </w:rPr>
   </w:style>
 </w:styles>
 </file>

</xml_diff>